<commit_message>
Fixed a typo in my Fall 2020 resume
</commit_message>
<xml_diff>
--- a/Cody Uhi Resume Fall 2020.docx
+++ b/Cody Uhi Resume Fall 2020.docx
@@ -1,6 +1,6 @@
 
 <file path=word/document.xml><?xml version="1.0" encoding="utf-8"?>
-<w:document xmlns:wpc="http://schemas.microsoft.com/office/word/2010/wordprocessingCanvas" xmlns:cx="http://schemas.microsoft.com/office/drawing/2014/chartex" xmlns:cx1="http://schemas.microsoft.com/office/drawing/2015/9/8/chartex" xmlns:cx2="http://schemas.microsoft.com/office/drawing/2015/10/21/chartex" xmlns:cx3="http://schemas.microsoft.com/office/drawing/2016/5/9/chartex" xmlns:cx4="http://schemas.microsoft.com/office/drawing/2016/5/10/chartex" xmlns:cx5="http://schemas.microsoft.com/office/drawing/2016/5/11/chartex" xmlns:cx6="http://schemas.microsoft.com/office/drawing/2016/5/12/chartex" xmlns:cx7="http://schemas.microsoft.com/office/drawing/2016/5/13/chartex" xmlns:cx8="http://schemas.microsoft.com/office/drawing/2016/5/14/chartex" xmlns:mc="http://schemas.openxmlformats.org/markup-compatibility/2006" xmlns:aink="http://schemas.microsoft.com/office/drawing/2016/ink" xmlns:am3d="http://schemas.microsoft.com/office/drawing/2017/model3d" xmlns:o="urn:schemas-microsoft-com:office:office" xmlns:r="http://schemas.openxmlformats.org/officeDocument/2006/relationships" xmlns:m="http://schemas.openxmlformats.org/officeDocument/2006/math" xmlns:v="urn:schemas-microsoft-com:vml" xmlns:wp14="http://schemas.microsoft.com/office/word/2010/wordprocessingDrawing" xmlns:wp="http://schemas.openxmlformats.org/drawingml/2006/wordprocessingDrawing" xmlns:w10="urn:schemas-microsoft-com:office:word" xmlns:w="http://schemas.openxmlformats.org/wordprocessingml/2006/main" xmlns:w14="http://schemas.microsoft.com/office/word/2010/wordml" xmlns:w15="http://schemas.microsoft.com/office/word/2012/wordml" xmlns:w16cex="http://schemas.microsoft.com/office/word/2018/wordml/cex" xmlns:w16cid="http://schemas.microsoft.com/office/word/2016/wordml/cid" xmlns:w16="http://schemas.microsoft.com/office/word/2018/wordml" xmlns:w16se="http://schemas.microsoft.com/office/word/2015/wordml/symex" xmlns:wpg="http://schemas.microsoft.com/office/word/2010/wordprocessingGroup" xmlns:wpi="http://schemas.microsoft.com/office/word/2010/wordprocessingInk" xmlns:wne="http://schemas.microsoft.com/office/word/2006/wordml" xmlns:wps="http://schemas.microsoft.com/office/word/2010/wordprocessingShape" mc:Ignorable="w14 w15 w16se w16cid w16 w16cex wp14">
+<w:document xmlns:wpc="http://schemas.microsoft.com/office/word/2010/wordprocessingCanvas" xmlns:cx="http://schemas.microsoft.com/office/drawing/2014/chartex" xmlns:cx1="http://schemas.microsoft.com/office/drawing/2015/9/8/chartex" xmlns:cx2="http://schemas.microsoft.com/office/drawing/2015/10/21/chartex" xmlns:cx3="http://schemas.microsoft.com/office/drawing/2016/5/9/chartex" xmlns:cx4="http://schemas.microsoft.com/office/drawing/2016/5/10/chartex" xmlns:cx5="http://schemas.microsoft.com/office/drawing/2016/5/11/chartex" xmlns:cx6="http://schemas.microsoft.com/office/drawing/2016/5/12/chartex" xmlns:cx7="http://schemas.microsoft.com/office/drawing/2016/5/13/chartex" xmlns:cx8="http://schemas.microsoft.com/office/drawing/2016/5/14/chartex" xmlns:mc="http://schemas.openxmlformats.org/markup-compatibility/2006" xmlns:aink="http://schemas.microsoft.com/office/drawing/2016/ink" xmlns:am3d="http://schemas.microsoft.com/office/drawing/2017/model3d" xmlns:o="urn:schemas-microsoft-com:office:office" xmlns:r="http://schemas.openxmlformats.org/officeDocument/2006/relationships" xmlns:m="http://schemas.openxmlformats.org/officeDocument/2006/math" xmlns:v="urn:schemas-microsoft-com:vml" xmlns:wp14="http://schemas.microsoft.com/office/word/2010/wordprocessingDrawing" xmlns:wp="http://schemas.openxmlformats.org/drawingml/2006/wordprocessingDrawing" xmlns:w10="urn:schemas-microsoft-com:office:word" xmlns:w="http://schemas.openxmlformats.org/wordprocessingml/2006/main" xmlns:w14="http://schemas.microsoft.com/office/word/2010/wordml" xmlns:w15="http://schemas.microsoft.com/office/word/2012/wordml" xmlns:w16cid="http://schemas.microsoft.com/office/word/2016/wordml/cid" xmlns:w16se="http://schemas.microsoft.com/office/word/2015/wordml/symex" xmlns:wpg="http://schemas.microsoft.com/office/word/2010/wordprocessingGroup" xmlns:wpi="http://schemas.microsoft.com/office/word/2010/wordprocessingInk" xmlns:wne="http://schemas.microsoft.com/office/word/2006/wordml" xmlns:wps="http://schemas.microsoft.com/office/word/2010/wordprocessingShape" mc:Ignorable="w14 w15 w16se w16cid wp14">
   <w:body>
     <w:p>
       <w:pPr>
@@ -67,18 +67,8 @@
           <w:bCs/>
           <w:color w:val="1D9553"/>
         </w:rPr>
-        <w:t>codyuhi@protonmail.com · codyuhi.github.io · linkedin.com/in/</w:t>
-      </w:r>
-      <w:proofErr w:type="spellStart"/>
-      <w:r>
-        <w:rPr>
-          <w:b/>
-          <w:bCs/>
-          <w:color w:val="1D9553"/>
-        </w:rPr>
-        <w:t>codyuhi</w:t>
-      </w:r>
-      <w:proofErr w:type="spellEnd"/>
+        <w:t>codyuhi@protonmail.com · codyuhi.github.io · linkedin.com/in/codyuhi</w:t>
+      </w:r>
     </w:p>
     <w:p>
       <w:pPr>
@@ -539,8 +529,26 @@
           <w:bCs/>
           <w:color w:val="3B3838" w:themeColor="background2" w:themeShade="40"/>
         </w:rPr>
-        <w:t>APRIL 2020 – AUGUST 2020</w:t>
-      </w:r>
+        <w:t>AUGUST 2020</w:t>
+      </w:r>
+      <w:r>
+        <w:rPr>
+          <w:b/>
+          <w:bCs/>
+          <w:color w:val="3B3838" w:themeColor="background2" w:themeShade="40"/>
+        </w:rPr>
+        <w:t xml:space="preserve"> – </w:t>
+      </w:r>
+      <w:r>
+        <w:rPr>
+          <w:b/>
+          <w:bCs/>
+          <w:color w:val="3B3838" w:themeColor="background2" w:themeShade="40"/>
+        </w:rPr>
+        <w:t>PRESENT</w:t>
+      </w:r>
+      <w:bookmarkStart w:id="0" w:name="_GoBack"/>
+      <w:bookmarkEnd w:id="0"/>
     </w:p>
     <w:p>
       <w:pPr>
@@ -560,17 +568,7 @@
           <w:sz w:val="26"/>
           <w:szCs w:val="26"/>
         </w:rPr>
-        <w:t>SOFTWARE QA</w:t>
-      </w:r>
-      <w:r>
-        <w:rPr>
-          <w:b/>
-          <w:bCs/>
-          <w:color w:val="1D9553"/>
-          <w:sz w:val="26"/>
-          <w:szCs w:val="26"/>
-        </w:rPr>
-        <w:t xml:space="preserve"> ENGINEER,</w:t>
+        <w:t>SOFTWARE QA ENGINEER,</w:t>
       </w:r>
       <w:r>
         <w:rPr>
@@ -1046,7 +1044,7 @@
         </w:rPr>
         <w:t>Develop Python and Bash scripts to perform data analysis</w:t>
       </w:r>
-      <w:bookmarkStart w:id="0" w:name="_Hlk45140390"/>
+      <w:bookmarkStart w:id="1" w:name="_Hlk45140390"/>
     </w:p>
     <w:p>
       <w:pPr>
@@ -1264,21 +1262,7 @@
         <w:rPr>
           <w:color w:val="3B3838" w:themeColor="background2" w:themeShade="40"/>
         </w:rPr>
-        <w:t xml:space="preserve"> models to deploy research API at scale (Python, </w:t>
-      </w:r>
-      <w:proofErr w:type="spellStart"/>
-      <w:r>
-        <w:rPr>
-          <w:color w:val="3B3838" w:themeColor="background2" w:themeShade="40"/>
-        </w:rPr>
-        <w:t>Jupyter</w:t>
-      </w:r>
-      <w:proofErr w:type="spellEnd"/>
-      <w:r>
-        <w:rPr>
-          <w:color w:val="3B3838" w:themeColor="background2" w:themeShade="40"/>
-        </w:rPr>
-        <w:t>, TensorFlow)</w:t>
+        <w:t xml:space="preserve"> models to deploy research API at scale (Python, Jupyter, TensorFlow)</w:t>
       </w:r>
       <w:r>
         <w:rPr>
@@ -1311,7 +1295,7 @@
         </w:rPr>
       </w:pPr>
     </w:p>
-    <w:bookmarkEnd w:id="0"/>
+    <w:bookmarkEnd w:id="1"/>
     <w:p>
       <w:pPr>
         <w:pStyle w:val="ListParagraph"/>
@@ -1586,33 +1570,11 @@
           <w:color w:val="3B3838" w:themeColor="background2" w:themeShade="40"/>
         </w:rPr>
       </w:pPr>
-      <w:proofErr w:type="spellStart"/>
-      <w:r>
-        <w:rPr>
-          <w:color w:val="3B3838" w:themeColor="background2" w:themeShade="40"/>
-        </w:rPr>
-        <w:t>HackTheU</w:t>
-      </w:r>
-      <w:proofErr w:type="spellEnd"/>
-      <w:r>
-        <w:rPr>
-          <w:color w:val="3B3838" w:themeColor="background2" w:themeShade="40"/>
-        </w:rPr>
-        <w:t xml:space="preserve"> Participant 2019 &amp; </w:t>
-      </w:r>
-      <w:proofErr w:type="spellStart"/>
-      <w:r>
-        <w:rPr>
-          <w:color w:val="3B3838" w:themeColor="background2" w:themeShade="40"/>
-        </w:rPr>
-        <w:t>HackUSU</w:t>
-      </w:r>
-      <w:proofErr w:type="spellEnd"/>
-      <w:r>
-        <w:rPr>
-          <w:color w:val="3B3838" w:themeColor="background2" w:themeShade="40"/>
-        </w:rPr>
-        <w:t xml:space="preserve"> Data Analysis Winner 2019</w:t>
+      <w:r>
+        <w:rPr>
+          <w:color w:val="3B3838" w:themeColor="background2" w:themeShade="40"/>
+        </w:rPr>
+        <w:t>HackTheU Participant 2019 &amp; HackUSU Data Analysis Winner 2019</w:t>
       </w:r>
     </w:p>
     <w:p>
@@ -1641,7 +1603,7 @@
 </file>
 
 <file path=word/numbering.xml><?xml version="1.0" encoding="utf-8"?>
-<w:numbering xmlns:wpc="http://schemas.microsoft.com/office/word/2010/wordprocessingCanvas" xmlns:cx="http://schemas.microsoft.com/office/drawing/2014/chartex" xmlns:cx1="http://schemas.microsoft.com/office/drawing/2015/9/8/chartex" xmlns:cx2="http://schemas.microsoft.com/office/drawing/2015/10/21/chartex" xmlns:cx3="http://schemas.microsoft.com/office/drawing/2016/5/9/chartex" xmlns:cx4="http://schemas.microsoft.com/office/drawing/2016/5/10/chartex" xmlns:cx5="http://schemas.microsoft.com/office/drawing/2016/5/11/chartex" xmlns:cx6="http://schemas.microsoft.com/office/drawing/2016/5/12/chartex" xmlns:cx7="http://schemas.microsoft.com/office/drawing/2016/5/13/chartex" xmlns:cx8="http://schemas.microsoft.com/office/drawing/2016/5/14/chartex" xmlns:mc="http://schemas.openxmlformats.org/markup-compatibility/2006" xmlns:aink="http://schemas.microsoft.com/office/drawing/2016/ink" xmlns:am3d="http://schemas.microsoft.com/office/drawing/2017/model3d" xmlns:o="urn:schemas-microsoft-com:office:office" xmlns:r="http://schemas.openxmlformats.org/officeDocument/2006/relationships" xmlns:m="http://schemas.openxmlformats.org/officeDocument/2006/math" xmlns:v="urn:schemas-microsoft-com:vml" xmlns:wp14="http://schemas.microsoft.com/office/word/2010/wordprocessingDrawing" xmlns:wp="http://schemas.openxmlformats.org/drawingml/2006/wordprocessingDrawing" xmlns:w10="urn:schemas-microsoft-com:office:word" xmlns:w="http://schemas.openxmlformats.org/wordprocessingml/2006/main" xmlns:w14="http://schemas.microsoft.com/office/word/2010/wordml" xmlns:w15="http://schemas.microsoft.com/office/word/2012/wordml" xmlns:w16cex="http://schemas.microsoft.com/office/word/2018/wordml/cex" xmlns:w16cid="http://schemas.microsoft.com/office/word/2016/wordml/cid" xmlns:w16="http://schemas.microsoft.com/office/word/2018/wordml" xmlns:w16se="http://schemas.microsoft.com/office/word/2015/wordml/symex" xmlns:wpg="http://schemas.microsoft.com/office/word/2010/wordprocessingGroup" xmlns:wpi="http://schemas.microsoft.com/office/word/2010/wordprocessingInk" xmlns:wne="http://schemas.microsoft.com/office/word/2006/wordml" xmlns:wps="http://schemas.microsoft.com/office/word/2010/wordprocessingShape" mc:Ignorable="w14 w15 w16se w16cid w16 w16cex wp14">
+<w:numbering xmlns:wpc="http://schemas.microsoft.com/office/word/2010/wordprocessingCanvas" xmlns:cx="http://schemas.microsoft.com/office/drawing/2014/chartex" xmlns:cx1="http://schemas.microsoft.com/office/drawing/2015/9/8/chartex" xmlns:cx2="http://schemas.microsoft.com/office/drawing/2015/10/21/chartex" xmlns:cx3="http://schemas.microsoft.com/office/drawing/2016/5/9/chartex" xmlns:cx4="http://schemas.microsoft.com/office/drawing/2016/5/10/chartex" xmlns:cx5="http://schemas.microsoft.com/office/drawing/2016/5/11/chartex" xmlns:cx6="http://schemas.microsoft.com/office/drawing/2016/5/12/chartex" xmlns:cx7="http://schemas.microsoft.com/office/drawing/2016/5/13/chartex" xmlns:cx8="http://schemas.microsoft.com/office/drawing/2016/5/14/chartex" xmlns:mc="http://schemas.openxmlformats.org/markup-compatibility/2006" xmlns:aink="http://schemas.microsoft.com/office/drawing/2016/ink" xmlns:am3d="http://schemas.microsoft.com/office/drawing/2017/model3d" xmlns:o="urn:schemas-microsoft-com:office:office" xmlns:r="http://schemas.openxmlformats.org/officeDocument/2006/relationships" xmlns:m="http://schemas.openxmlformats.org/officeDocument/2006/math" xmlns:v="urn:schemas-microsoft-com:vml" xmlns:wp14="http://schemas.microsoft.com/office/word/2010/wordprocessingDrawing" xmlns:wp="http://schemas.openxmlformats.org/drawingml/2006/wordprocessingDrawing" xmlns:w10="urn:schemas-microsoft-com:office:word" xmlns:w="http://schemas.openxmlformats.org/wordprocessingml/2006/main" xmlns:w14="http://schemas.microsoft.com/office/word/2010/wordml" xmlns:w15="http://schemas.microsoft.com/office/word/2012/wordml" xmlns:w16cid="http://schemas.microsoft.com/office/word/2016/wordml/cid" xmlns:w16se="http://schemas.microsoft.com/office/word/2015/wordml/symex" xmlns:wpg="http://schemas.microsoft.com/office/word/2010/wordprocessingGroup" xmlns:wpi="http://schemas.microsoft.com/office/word/2010/wordprocessingInk" xmlns:wne="http://schemas.microsoft.com/office/word/2006/wordml" xmlns:wps="http://schemas.microsoft.com/office/word/2010/wordprocessingShape" mc:Ignorable="w14 w15 w16se w16cid wp14">
   <w:abstractNum w:abstractNumId="0" w15:restartNumberingAfterBreak="0">
     <w:nsid w:val="052E5349"/>
     <w:multiLevelType w:val="hybridMultilevel"/>
@@ -2112,7 +2074,7 @@
 </file>
 
 <file path=word/styles.xml><?xml version="1.0" encoding="utf-8"?>
-<w:styles xmlns:mc="http://schemas.openxmlformats.org/markup-compatibility/2006" xmlns:r="http://schemas.openxmlformats.org/officeDocument/2006/relationships" xmlns:w="http://schemas.openxmlformats.org/wordprocessingml/2006/main" xmlns:w14="http://schemas.microsoft.com/office/word/2010/wordml" xmlns:w15="http://schemas.microsoft.com/office/word/2012/wordml" xmlns:w16cex="http://schemas.microsoft.com/office/word/2018/wordml/cex" xmlns:w16cid="http://schemas.microsoft.com/office/word/2016/wordml/cid" xmlns:w16="http://schemas.microsoft.com/office/word/2018/wordml" xmlns:w16se="http://schemas.microsoft.com/office/word/2015/wordml/symex" mc:Ignorable="w14 w15 w16se w16cid w16 w16cex">
+<w:styles xmlns:mc="http://schemas.openxmlformats.org/markup-compatibility/2006" xmlns:r="http://schemas.openxmlformats.org/officeDocument/2006/relationships" xmlns:w="http://schemas.openxmlformats.org/wordprocessingml/2006/main" xmlns:w14="http://schemas.microsoft.com/office/word/2010/wordml" xmlns:w15="http://schemas.microsoft.com/office/word/2012/wordml" xmlns:w16cid="http://schemas.microsoft.com/office/word/2016/wordml/cid" xmlns:w16se="http://schemas.microsoft.com/office/word/2015/wordml/symex" mc:Ignorable="w14 w15 w16se w16cid">
   <w:docDefaults>
     <w:rPrDefault>
       <w:rPr>

</xml_diff>

<commit_message>
Update Spring 2021 resume
</commit_message>
<xml_diff>
--- a/Cody Uhi Resume Fall 2020.docx
+++ b/Cody Uhi Resume Fall 2020.docx
@@ -1,6 +1,6 @@
 
 <file path=word/document.xml><?xml version="1.0" encoding="utf-8"?>
-<w:document xmlns:wpc="http://schemas.microsoft.com/office/word/2010/wordprocessingCanvas" xmlns:cx="http://schemas.microsoft.com/office/drawing/2014/chartex" xmlns:cx1="http://schemas.microsoft.com/office/drawing/2015/9/8/chartex" xmlns:cx2="http://schemas.microsoft.com/office/drawing/2015/10/21/chartex" xmlns:cx3="http://schemas.microsoft.com/office/drawing/2016/5/9/chartex" xmlns:cx4="http://schemas.microsoft.com/office/drawing/2016/5/10/chartex" xmlns:cx5="http://schemas.microsoft.com/office/drawing/2016/5/11/chartex" xmlns:cx6="http://schemas.microsoft.com/office/drawing/2016/5/12/chartex" xmlns:cx7="http://schemas.microsoft.com/office/drawing/2016/5/13/chartex" xmlns:cx8="http://schemas.microsoft.com/office/drawing/2016/5/14/chartex" xmlns:mc="http://schemas.openxmlformats.org/markup-compatibility/2006" xmlns:aink="http://schemas.microsoft.com/office/drawing/2016/ink" xmlns:am3d="http://schemas.microsoft.com/office/drawing/2017/model3d" xmlns:o="urn:schemas-microsoft-com:office:office" xmlns:r="http://schemas.openxmlformats.org/officeDocument/2006/relationships" xmlns:m="http://schemas.openxmlformats.org/officeDocument/2006/math" xmlns:v="urn:schemas-microsoft-com:vml" xmlns:wp14="http://schemas.microsoft.com/office/word/2010/wordprocessingDrawing" xmlns:wp="http://schemas.openxmlformats.org/drawingml/2006/wordprocessingDrawing" xmlns:w10="urn:schemas-microsoft-com:office:word" xmlns:w="http://schemas.openxmlformats.org/wordprocessingml/2006/main" xmlns:w14="http://schemas.microsoft.com/office/word/2010/wordml" xmlns:w15="http://schemas.microsoft.com/office/word/2012/wordml" xmlns:w16cid="http://schemas.microsoft.com/office/word/2016/wordml/cid" xmlns:w16se="http://schemas.microsoft.com/office/word/2015/wordml/symex" xmlns:wpg="http://schemas.microsoft.com/office/word/2010/wordprocessingGroup" xmlns:wpi="http://schemas.microsoft.com/office/word/2010/wordprocessingInk" xmlns:wne="http://schemas.microsoft.com/office/word/2006/wordml" xmlns:wps="http://schemas.microsoft.com/office/word/2010/wordprocessingShape" mc:Ignorable="w14 w15 w16se w16cid wp14">
+<w:document xmlns:wpc="http://schemas.microsoft.com/office/word/2010/wordprocessingCanvas" xmlns:cx="http://schemas.microsoft.com/office/drawing/2014/chartex" xmlns:cx1="http://schemas.microsoft.com/office/drawing/2015/9/8/chartex" xmlns:cx2="http://schemas.microsoft.com/office/drawing/2015/10/21/chartex" xmlns:cx3="http://schemas.microsoft.com/office/drawing/2016/5/9/chartex" xmlns:cx4="http://schemas.microsoft.com/office/drawing/2016/5/10/chartex" xmlns:cx5="http://schemas.microsoft.com/office/drawing/2016/5/11/chartex" xmlns:cx6="http://schemas.microsoft.com/office/drawing/2016/5/12/chartex" xmlns:cx7="http://schemas.microsoft.com/office/drawing/2016/5/13/chartex" xmlns:cx8="http://schemas.microsoft.com/office/drawing/2016/5/14/chartex" xmlns:mc="http://schemas.openxmlformats.org/markup-compatibility/2006" xmlns:aink="http://schemas.microsoft.com/office/drawing/2016/ink" xmlns:am3d="http://schemas.microsoft.com/office/drawing/2017/model3d" xmlns:o="urn:schemas-microsoft-com:office:office" xmlns:r="http://schemas.openxmlformats.org/officeDocument/2006/relationships" xmlns:m="http://schemas.openxmlformats.org/officeDocument/2006/math" xmlns:v="urn:schemas-microsoft-com:vml" xmlns:wp14="http://schemas.microsoft.com/office/word/2010/wordprocessingDrawing" xmlns:wp="http://schemas.openxmlformats.org/drawingml/2006/wordprocessingDrawing" xmlns:w10="urn:schemas-microsoft-com:office:word" xmlns:w="http://schemas.openxmlformats.org/wordprocessingml/2006/main" xmlns:w14="http://schemas.microsoft.com/office/word/2010/wordml" xmlns:w15="http://schemas.microsoft.com/office/word/2012/wordml" xmlns:w16cex="http://schemas.microsoft.com/office/word/2018/wordml/cex" xmlns:w16cid="http://schemas.microsoft.com/office/word/2016/wordml/cid" xmlns:w16="http://schemas.microsoft.com/office/word/2018/wordml" xmlns:w16se="http://schemas.microsoft.com/office/word/2015/wordml/symex" xmlns:wpg="http://schemas.microsoft.com/office/word/2010/wordprocessingGroup" xmlns:wpi="http://schemas.microsoft.com/office/word/2010/wordprocessingInk" xmlns:wne="http://schemas.microsoft.com/office/word/2006/wordml" xmlns:wps="http://schemas.microsoft.com/office/word/2010/wordprocessingShape" mc:Ignorable="w14 w15 w16se w16cid w16 w16cex wp14">
   <w:body>
     <w:p>
       <w:pPr>
@@ -67,18 +67,8 @@
           <w:bCs/>
           <w:color w:val="1D9553"/>
         </w:rPr>
-        <w:t>codyuhi@protonmail.com · codyuhi.github.io · linkedin.com/in/</w:t>
-      </w:r>
-      <w:proofErr w:type="spellStart"/>
-      <w:r>
-        <w:rPr>
-          <w:b/>
-          <w:bCs/>
-          <w:color w:val="1D9553"/>
-        </w:rPr>
-        <w:t>codyuhi</w:t>
-      </w:r>
-      <w:proofErr w:type="spellEnd"/>
+        <w:t>codyuhi@protonmail.com · linkedin.com/in/codyuhi</w:t>
+      </w:r>
     </w:p>
     <w:p>
       <w:pPr>
@@ -167,7 +157,91 @@
         <w:rPr>
           <w:color w:val="404040" w:themeColor="text1" w:themeTint="BF"/>
         </w:rPr>
-        <w:t>React, Ruby on Rails</w:t>
+        <w:t>TypeScript</w:t>
+      </w:r>
+      <w:r>
+        <w:rPr>
+          <w:color w:val="404040" w:themeColor="text1" w:themeTint="BF"/>
+        </w:rPr>
+        <w:t>/JavaScript</w:t>
+      </w:r>
+      <w:r>
+        <w:rPr>
+          <w:color w:val="404040" w:themeColor="text1" w:themeTint="BF"/>
+        </w:rPr>
+        <w:t xml:space="preserve"> (Vue, Angular, React, NodeJS)</w:t>
+      </w:r>
+      <w:r>
+        <w:rPr>
+          <w:color w:val="404040" w:themeColor="text1" w:themeTint="BF"/>
+        </w:rPr>
+        <w:t>,</w:t>
+      </w:r>
+      <w:r>
+        <w:rPr>
+          <w:color w:val="404040" w:themeColor="text1" w:themeTint="BF"/>
+        </w:rPr>
+        <w:t xml:space="preserve"> </w:t>
+      </w:r>
+      <w:r>
+        <w:rPr>
+          <w:color w:val="404040" w:themeColor="text1" w:themeTint="BF"/>
+        </w:rPr>
+        <w:t>Python</w:t>
+      </w:r>
+      <w:r>
+        <w:rPr>
+          <w:color w:val="404040" w:themeColor="text1" w:themeTint="BF"/>
+        </w:rPr>
+        <w:t xml:space="preserve"> (LinkedIn Certified)</w:t>
+      </w:r>
+      <w:r>
+        <w:rPr>
+          <w:color w:val="404040" w:themeColor="text1" w:themeTint="BF"/>
+        </w:rPr>
+        <w:t>,</w:t>
+      </w:r>
+      <w:r>
+        <w:rPr>
+          <w:color w:val="404040" w:themeColor="text1" w:themeTint="BF"/>
+        </w:rPr>
+        <w:t xml:space="preserve"> </w:t>
+      </w:r>
+      <w:r>
+        <w:rPr>
+          <w:color w:val="404040" w:themeColor="text1" w:themeTint="BF"/>
+        </w:rPr>
+        <w:t xml:space="preserve">Java, </w:t>
+      </w:r>
+      <w:r>
+        <w:rPr>
+          <w:color w:val="404040" w:themeColor="text1" w:themeTint="BF"/>
+        </w:rPr>
+        <w:t>C++ (</w:t>
+      </w:r>
+      <w:r>
+        <w:rPr>
+          <w:color w:val="404040" w:themeColor="text1" w:themeTint="BF"/>
+        </w:rPr>
+        <w:t>L</w:t>
+      </w:r>
+      <w:r>
+        <w:rPr>
+          <w:color w:val="404040" w:themeColor="text1" w:themeTint="BF"/>
+        </w:rPr>
+        <w:t>inkedIn</w:t>
+      </w:r>
+      <w:r>
+        <w:rPr>
+          <w:color w:val="404040" w:themeColor="text1" w:themeTint="BF"/>
+        </w:rPr>
+        <w:t xml:space="preserve"> Certified</w:t>
+      </w:r>
+      <w:r>
+        <w:rPr>
+          <w:color w:val="404040" w:themeColor="text1" w:themeTint="BF"/>
+        </w:rPr>
+        <w:t>)</w:t>
       </w:r>
       <w:r>
         <w:rPr>
@@ -179,115 +253,13 @@
         <w:rPr>
           <w:color w:val="404040" w:themeColor="text1" w:themeTint="BF"/>
         </w:rPr>
-        <w:t>Python</w:t>
-      </w:r>
-      <w:r>
-        <w:rPr>
-          <w:color w:val="404040" w:themeColor="text1" w:themeTint="BF"/>
-        </w:rPr>
-        <w:t xml:space="preserve"> (LinkedIn Certified)</w:t>
-      </w:r>
-      <w:r>
-        <w:rPr>
-          <w:color w:val="404040" w:themeColor="text1" w:themeTint="BF"/>
-        </w:rPr>
-        <w:t>,</w:t>
-      </w:r>
-      <w:r>
-        <w:rPr>
-          <w:color w:val="404040" w:themeColor="text1" w:themeTint="BF"/>
-        </w:rPr>
-        <w:t xml:space="preserve"> </w:t>
-      </w:r>
-      <w:r>
-        <w:rPr>
-          <w:color w:val="404040" w:themeColor="text1" w:themeTint="BF"/>
-        </w:rPr>
-        <w:t>Java</w:t>
-      </w:r>
-      <w:r>
-        <w:rPr>
-          <w:color w:val="404040" w:themeColor="text1" w:themeTint="BF"/>
-        </w:rPr>
-        <w:t>S</w:t>
-      </w:r>
-      <w:r>
-        <w:rPr>
-          <w:color w:val="404040" w:themeColor="text1" w:themeTint="BF"/>
-        </w:rPr>
-        <w:t xml:space="preserve">cript, Java, </w:t>
-      </w:r>
-      <w:r>
-        <w:rPr>
-          <w:color w:val="404040" w:themeColor="text1" w:themeTint="BF"/>
-        </w:rPr>
-        <w:t>C++ (</w:t>
-      </w:r>
-      <w:r>
-        <w:rPr>
-          <w:color w:val="404040" w:themeColor="text1" w:themeTint="BF"/>
-        </w:rPr>
-        <w:t>L</w:t>
-      </w:r>
-      <w:r>
-        <w:rPr>
-          <w:color w:val="404040" w:themeColor="text1" w:themeTint="BF"/>
-        </w:rPr>
-        <w:t>inkedIn</w:t>
-      </w:r>
-      <w:r>
-        <w:rPr>
-          <w:color w:val="404040" w:themeColor="text1" w:themeTint="BF"/>
-        </w:rPr>
-        <w:t xml:space="preserve"> Certified</w:t>
-      </w:r>
-      <w:r>
-        <w:rPr>
-          <w:color w:val="404040" w:themeColor="text1" w:themeTint="BF"/>
-        </w:rPr>
-        <w:t>)</w:t>
-      </w:r>
-      <w:r>
-        <w:rPr>
-          <w:color w:val="404040" w:themeColor="text1" w:themeTint="BF"/>
-        </w:rPr>
-        <w:t>,</w:t>
-      </w:r>
-      <w:r>
-        <w:rPr>
-          <w:color w:val="404040" w:themeColor="text1" w:themeTint="BF"/>
-        </w:rPr>
-        <w:t xml:space="preserve"> HTML, CSS, C</w:t>
-      </w:r>
-      <w:r>
-        <w:rPr>
-          <w:color w:val="404040" w:themeColor="text1" w:themeTint="BF"/>
-        </w:rPr>
-        <w:t>,</w:t>
-      </w:r>
-      <w:r>
-        <w:rPr>
-          <w:color w:val="404040" w:themeColor="text1" w:themeTint="BF"/>
-        </w:rPr>
-        <w:t xml:space="preserve"> jQuery,</w:t>
-      </w:r>
-      <w:r>
-        <w:rPr>
-          <w:color w:val="404040" w:themeColor="text1" w:themeTint="BF"/>
-        </w:rPr>
-        <w:t xml:space="preserve"> </w:t>
-      </w:r>
-      <w:r>
-        <w:rPr>
-          <w:color w:val="404040" w:themeColor="text1" w:themeTint="BF"/>
-        </w:rPr>
-        <w:t xml:space="preserve">SQL, </w:t>
-      </w:r>
-      <w:r>
-        <w:rPr>
-          <w:color w:val="404040" w:themeColor="text1" w:themeTint="BF"/>
-        </w:rPr>
-        <w:t>Kotlin, Tagalog</w:t>
+        <w:t xml:space="preserve">Flutter, </w:t>
+      </w:r>
+      <w:r>
+        <w:rPr>
+          <w:color w:val="404040" w:themeColor="text1" w:themeTint="BF"/>
+        </w:rPr>
+        <w:t>Jinja</w:t>
       </w:r>
     </w:p>
     <w:p>
@@ -311,7 +283,19 @@
         <w:rPr>
           <w:color w:val="404040" w:themeColor="text1" w:themeTint="BF"/>
         </w:rPr>
-        <w:t xml:space="preserve"> (LinkedIn Certified),</w:t>
+        <w:t xml:space="preserve"> (LinkedIn Certified)</w:t>
+      </w:r>
+      <w:r>
+        <w:rPr>
+          <w:color w:val="404040" w:themeColor="text1" w:themeTint="BF"/>
+        </w:rPr>
+        <w:t>,</w:t>
+      </w:r>
+      <w:r>
+        <w:rPr>
+          <w:color w:val="404040" w:themeColor="text1" w:themeTint="BF"/>
+        </w:rPr>
+        <w:t xml:space="preserve"> Azure,</w:t>
       </w:r>
       <w:r>
         <w:rPr>
@@ -323,7 +307,7 @@
         <w:rPr>
           <w:color w:val="404040" w:themeColor="text1" w:themeTint="BF"/>
         </w:rPr>
-        <w:t>NodeJS</w:t>
+        <w:t>TensorFlow</w:t>
       </w:r>
       <w:r>
         <w:rPr>
@@ -341,7 +325,19 @@
         <w:rPr>
           <w:color w:val="404040" w:themeColor="text1" w:themeTint="BF"/>
         </w:rPr>
-        <w:t>TensorFlow</w:t>
+        <w:t>Windows</w:t>
+      </w:r>
+      <w:r>
+        <w:rPr>
+          <w:color w:val="404040" w:themeColor="text1" w:themeTint="BF"/>
+        </w:rPr>
+        <w:t xml:space="preserve"> AD,</w:t>
+      </w:r>
+      <w:r>
+        <w:rPr>
+          <w:color w:val="404040" w:themeColor="text1" w:themeTint="BF"/>
+        </w:rPr>
+        <w:t xml:space="preserve"> Linux</w:t>
       </w:r>
       <w:r>
         <w:rPr>
@@ -353,13 +349,7 @@
         <w:rPr>
           <w:color w:val="404040" w:themeColor="text1" w:themeTint="BF"/>
         </w:rPr>
-        <w:t xml:space="preserve"> </w:t>
-      </w:r>
-      <w:r>
-        <w:rPr>
-          <w:color w:val="404040" w:themeColor="text1" w:themeTint="BF"/>
-        </w:rPr>
-        <w:t>Windows and Linux (Ubuntu, Fedora, Kali)</w:t>
+        <w:t xml:space="preserve"> VMWare</w:t>
       </w:r>
       <w:r>
         <w:rPr>
@@ -371,7 +361,7 @@
         <w:rPr>
           <w:color w:val="404040" w:themeColor="text1" w:themeTint="BF"/>
         </w:rPr>
-        <w:t xml:space="preserve"> Apache, MySQL</w:t>
+        <w:t xml:space="preserve"> Git</w:t>
       </w:r>
       <w:r>
         <w:rPr>
@@ -383,7 +373,7 @@
         <w:rPr>
           <w:color w:val="404040" w:themeColor="text1" w:themeTint="BF"/>
         </w:rPr>
-        <w:t xml:space="preserve"> Bootstrap</w:t>
+        <w:t xml:space="preserve"> Salesforce</w:t>
       </w:r>
       <w:r>
         <w:rPr>
@@ -395,91 +385,19 @@
         <w:rPr>
           <w:color w:val="404040" w:themeColor="text1" w:themeTint="BF"/>
         </w:rPr>
-        <w:t xml:space="preserve"> VMWare</w:t>
-      </w:r>
-      <w:r>
-        <w:rPr>
-          <w:color w:val="404040" w:themeColor="text1" w:themeTint="BF"/>
-        </w:rPr>
-        <w:t>,</w:t>
-      </w:r>
-      <w:r>
-        <w:rPr>
-          <w:color w:val="404040" w:themeColor="text1" w:themeTint="BF"/>
-        </w:rPr>
-        <w:t xml:space="preserve"> VirtualBox</w:t>
-      </w:r>
-      <w:r>
-        <w:rPr>
-          <w:color w:val="404040" w:themeColor="text1" w:themeTint="BF"/>
-        </w:rPr>
-        <w:t>,</w:t>
-      </w:r>
-      <w:r>
-        <w:rPr>
-          <w:color w:val="404040" w:themeColor="text1" w:themeTint="BF"/>
-        </w:rPr>
-        <w:t xml:space="preserve"> Git</w:t>
-      </w:r>
-      <w:r>
-        <w:rPr>
-          <w:color w:val="404040" w:themeColor="text1" w:themeTint="BF"/>
-        </w:rPr>
-        <w:t>,</w:t>
-      </w:r>
-      <w:r>
-        <w:rPr>
-          <w:color w:val="404040" w:themeColor="text1" w:themeTint="BF"/>
-        </w:rPr>
-        <w:t xml:space="preserve"> Google Cloud</w:t>
-      </w:r>
-      <w:r>
-        <w:rPr>
-          <w:color w:val="404040" w:themeColor="text1" w:themeTint="BF"/>
-        </w:rPr>
-        <w:t>,</w:t>
-      </w:r>
-      <w:r>
-        <w:rPr>
-          <w:color w:val="404040" w:themeColor="text1" w:themeTint="BF"/>
-        </w:rPr>
-        <w:t xml:space="preserve"> Tableau</w:t>
-      </w:r>
-      <w:r>
-        <w:rPr>
-          <w:color w:val="404040" w:themeColor="text1" w:themeTint="BF"/>
-        </w:rPr>
-        <w:t>,</w:t>
-      </w:r>
-      <w:r>
-        <w:rPr>
-          <w:color w:val="404040" w:themeColor="text1" w:themeTint="BF"/>
-        </w:rPr>
-        <w:t xml:space="preserve"> Salesforce</w:t>
-      </w:r>
-      <w:r>
-        <w:rPr>
-          <w:color w:val="404040" w:themeColor="text1" w:themeTint="BF"/>
-        </w:rPr>
-        <w:t>,</w:t>
-      </w:r>
-      <w:r>
-        <w:rPr>
-          <w:color w:val="404040" w:themeColor="text1" w:themeTint="BF"/>
-        </w:rPr>
         <w:t xml:space="preserve"> Jira</w:t>
       </w:r>
       <w:r>
         <w:rPr>
           <w:color w:val="404040" w:themeColor="text1" w:themeTint="BF"/>
         </w:rPr>
-        <w:t>,</w:t>
-      </w:r>
-      <w:r>
-        <w:rPr>
-          <w:color w:val="404040" w:themeColor="text1" w:themeTint="BF"/>
-        </w:rPr>
-        <w:t xml:space="preserve"> Asana</w:t>
+        <w:t>, Selenium, Mocha &amp; Chai</w:t>
+      </w:r>
+      <w:r>
+        <w:rPr>
+          <w:color w:val="404040" w:themeColor="text1" w:themeTint="BF"/>
+        </w:rPr>
+        <w:t>, Salt</w:t>
       </w:r>
     </w:p>
     <w:p>
@@ -539,7 +457,7 @@
           <w:bCs/>
           <w:color w:val="3B3838" w:themeColor="background2" w:themeShade="40"/>
         </w:rPr>
-        <w:t>AUGUST 2020</w:t>
+        <w:t>FEBRUARY 2021</w:t>
       </w:r>
       <w:r>
         <w:rPr>
@@ -576,7 +494,17 @@
           <w:sz w:val="26"/>
           <w:szCs w:val="26"/>
         </w:rPr>
-        <w:t>SOFTWARE QA ENGINEER,</w:t>
+        <w:t>SITE RELIABILITY</w:t>
+      </w:r>
+      <w:r>
+        <w:rPr>
+          <w:b/>
+          <w:bCs/>
+          <w:color w:val="1D9553"/>
+          <w:sz w:val="26"/>
+          <w:szCs w:val="26"/>
+        </w:rPr>
+        <w:t xml:space="preserve"> ENGINEER,</w:t>
       </w:r>
       <w:r>
         <w:rPr>
@@ -613,13 +541,19 @@
         <w:rPr>
           <w:color w:val="3B3838" w:themeColor="background2" w:themeShade="40"/>
         </w:rPr>
-        <w:t>Create detailed, comprehensive and well-structured test plans and test cases</w:t>
-      </w:r>
-      <w:r>
-        <w:rPr>
-          <w:color w:val="3B3838" w:themeColor="background2" w:themeShade="40"/>
-        </w:rPr>
-        <w:t xml:space="preserve"> (both manual and automated)</w:t>
+        <w:t xml:space="preserve">Develop tools and automate solutions to support </w:t>
+      </w:r>
+      <w:r>
+        <w:rPr>
+          <w:color w:val="3B3838" w:themeColor="background2" w:themeShade="40"/>
+        </w:rPr>
+        <w:t>on-premises</w:t>
+      </w:r>
+      <w:r>
+        <w:rPr>
+          <w:color w:val="3B3838" w:themeColor="background2" w:themeShade="40"/>
+        </w:rPr>
+        <w:t xml:space="preserve"> and cloud services</w:t>
       </w:r>
     </w:p>
     <w:p>
@@ -638,7 +572,7 @@
         <w:rPr>
           <w:color w:val="3B3838" w:themeColor="background2" w:themeShade="40"/>
         </w:rPr>
-        <w:t>Estimate, prioritize, plan and coordinate testing activities</w:t>
+        <w:t>Support the Engineering team’s efforts via configuration of and monitoring of real-time alerting systems</w:t>
       </w:r>
     </w:p>
     <w:p>
@@ -657,7 +591,7 @@
         <w:rPr>
           <w:color w:val="3B3838" w:themeColor="background2" w:themeShade="40"/>
         </w:rPr>
-        <w:t>Execute regression test runs</w:t>
+        <w:t>Guide products to Production Readiness (scalability, observability, operability, resiliency, etc.)</w:t>
       </w:r>
     </w:p>
     <w:p>
@@ -676,7 +610,7 @@
         <w:rPr>
           <w:color w:val="3B3838" w:themeColor="background2" w:themeShade="40"/>
         </w:rPr>
-        <w:t>Play an integral role in the agile software development life cycle</w:t>
+        <w:t xml:space="preserve">Utilize system &amp; state management tools such as Salt, Chef, and Puppet to administer over 700 virtual machines </w:t>
       </w:r>
     </w:p>
     <w:p>
@@ -706,16 +640,24 @@
           <w:bCs/>
           <w:color w:val="3B3838" w:themeColor="background2" w:themeShade="40"/>
         </w:rPr>
-        <w:t xml:space="preserve">APRIL 2020 – </w:t>
-      </w:r>
-      <w:r>
-        <w:rPr>
-          <w:b/>
-          <w:bCs/>
-          <w:color w:val="3B3838" w:themeColor="background2" w:themeShade="40"/>
-        </w:rPr>
         <w:t>AUGUST 2020</w:t>
       </w:r>
+      <w:r>
+        <w:rPr>
+          <w:b/>
+          <w:bCs/>
+          <w:color w:val="3B3838" w:themeColor="background2" w:themeShade="40"/>
+        </w:rPr>
+        <w:t xml:space="preserve"> – </w:t>
+      </w:r>
+      <w:r>
+        <w:rPr>
+          <w:b/>
+          <w:bCs/>
+          <w:color w:val="3B3838" w:themeColor="background2" w:themeShade="40"/>
+        </w:rPr>
+        <w:t>FEBRUARY 2021</w:t>
+      </w:r>
     </w:p>
     <w:p>
       <w:pPr>
@@ -735,7 +677,7 @@
           <w:sz w:val="26"/>
           <w:szCs w:val="26"/>
         </w:rPr>
-        <w:t xml:space="preserve">FULL STACK </w:t>
+        <w:t>SOFTWARE QA ENGINEER,</w:t>
       </w:r>
       <w:r>
         <w:rPr>
@@ -745,16 +687,6 @@
           <w:sz w:val="26"/>
           <w:szCs w:val="26"/>
         </w:rPr>
-        <w:t>SOFTWARE ENGINEER - INTERN,</w:t>
-      </w:r>
-      <w:r>
-        <w:rPr>
-          <w:b/>
-          <w:bCs/>
-          <w:color w:val="1D9553"/>
-          <w:sz w:val="26"/>
-          <w:szCs w:val="26"/>
-        </w:rPr>
         <w:t xml:space="preserve"> </w:t>
       </w:r>
       <w:r>
@@ -763,7 +695,7 @@
           <w:sz w:val="26"/>
           <w:szCs w:val="26"/>
         </w:rPr>
-        <w:t>INSTRUCTURE</w:t>
+        <w:t>VIVINT SMART HOME</w:t>
       </w:r>
     </w:p>
     <w:p>
@@ -782,13 +714,25 @@
         <w:rPr>
           <w:color w:val="3B3838" w:themeColor="background2" w:themeShade="40"/>
         </w:rPr>
-        <w:t>Construct</w:t>
-      </w:r>
-      <w:r>
-        <w:rPr>
-          <w:color w:val="3B3838" w:themeColor="background2" w:themeShade="40"/>
-        </w:rPr>
-        <w:t xml:space="preserve"> production-ready, full stack code using a Ruby/Rails backend and React frontend</w:t>
+        <w:t xml:space="preserve">Create detailed, </w:t>
+      </w:r>
+      <w:r>
+        <w:rPr>
+          <w:color w:val="3B3838" w:themeColor="background2" w:themeShade="40"/>
+        </w:rPr>
+        <w:t>comprehensive,</w:t>
+      </w:r>
+      <w:r>
+        <w:rPr>
+          <w:color w:val="3B3838" w:themeColor="background2" w:themeShade="40"/>
+        </w:rPr>
+        <w:t xml:space="preserve"> and well-structured test plans and test cases</w:t>
+      </w:r>
+      <w:r>
+        <w:rPr>
+          <w:color w:val="3B3838" w:themeColor="background2" w:themeShade="40"/>
+        </w:rPr>
+        <w:t xml:space="preserve"> (both manual and automated)</w:t>
       </w:r>
     </w:p>
     <w:p>
@@ -807,31 +751,7 @@
         <w:rPr>
           <w:color w:val="3B3838" w:themeColor="background2" w:themeShade="40"/>
         </w:rPr>
-        <w:t xml:space="preserve">Work jointly with </w:t>
-      </w:r>
-      <w:r>
-        <w:rPr>
-          <w:color w:val="3B3838" w:themeColor="background2" w:themeShade="40"/>
-        </w:rPr>
-        <w:t>a</w:t>
-      </w:r>
-      <w:r>
-        <w:rPr>
-          <w:color w:val="3B3838" w:themeColor="background2" w:themeShade="40"/>
-        </w:rPr>
-        <w:t xml:space="preserve">n </w:t>
-      </w:r>
-      <w:r>
-        <w:rPr>
-          <w:color w:val="3B3838" w:themeColor="background2" w:themeShade="40"/>
-        </w:rPr>
-        <w:t>R&amp;D</w:t>
-      </w:r>
-      <w:r>
-        <w:rPr>
-          <w:color w:val="3B3838" w:themeColor="background2" w:themeShade="40"/>
-        </w:rPr>
-        <w:t xml:space="preserve"> team using Shape Up software development methodologies</w:t>
+        <w:t>Estimate, prioritize, plan and coordinate testing activities</w:t>
       </w:r>
     </w:p>
     <w:p>
@@ -850,115 +770,7 @@
         <w:rPr>
           <w:color w:val="3B3838" w:themeColor="background2" w:themeShade="40"/>
         </w:rPr>
-        <w:t>Contribute to the</w:t>
-      </w:r>
-      <w:r>
-        <w:rPr>
-          <w:color w:val="3B3838" w:themeColor="background2" w:themeShade="40"/>
-        </w:rPr>
-        <w:t xml:space="preserve"> </w:t>
-      </w:r>
-      <w:r>
-        <w:rPr>
-          <w:color w:val="3B3838" w:themeColor="background2" w:themeShade="40"/>
-        </w:rPr>
-        <w:t>development cycle from the design phase to QA/testing and deployment</w:t>
-      </w:r>
-    </w:p>
-    <w:p>
-      <w:pPr>
-        <w:pStyle w:val="ListParagraph"/>
-        <w:rPr>
-          <w:color w:val="3B3838" w:themeColor="background2" w:themeShade="40"/>
-          <w:sz w:val="8"/>
-          <w:szCs w:val="8"/>
-        </w:rPr>
-      </w:pPr>
-    </w:p>
-    <w:p>
-      <w:pPr>
-        <w:pStyle w:val="ListParagraph"/>
-        <w:ind w:left="0"/>
-        <w:rPr>
-          <w:b/>
-          <w:bCs/>
-          <w:color w:val="3B3838" w:themeColor="background2" w:themeShade="40"/>
-        </w:rPr>
-      </w:pPr>
-      <w:r>
-        <w:rPr>
-          <w:b/>
-          <w:bCs/>
-          <w:color w:val="3B3838" w:themeColor="background2" w:themeShade="40"/>
-        </w:rPr>
-        <w:t xml:space="preserve">APRIL 2015 – </w:t>
-      </w:r>
-      <w:r>
-        <w:rPr>
-          <w:b/>
-          <w:bCs/>
-          <w:color w:val="3B3838" w:themeColor="background2" w:themeShade="40"/>
-        </w:rPr>
-        <w:t>AUGUST 2020</w:t>
-      </w:r>
-    </w:p>
-    <w:p>
-      <w:pPr>
-        <w:pStyle w:val="ListParagraph"/>
-        <w:ind w:left="0"/>
-        <w:rPr>
-          <w:color w:val="3B3838" w:themeColor="background2" w:themeShade="40"/>
-          <w:sz w:val="26"/>
-          <w:szCs w:val="26"/>
-        </w:rPr>
-      </w:pPr>
-      <w:r>
-        <w:rPr>
-          <w:b/>
-          <w:bCs/>
-          <w:color w:val="1D9553"/>
-          <w:sz w:val="26"/>
-          <w:szCs w:val="26"/>
-        </w:rPr>
-        <w:t>SR.</w:t>
-      </w:r>
-      <w:r>
-        <w:rPr>
-          <w:b/>
-          <w:bCs/>
-          <w:color w:val="1D9553"/>
-          <w:sz w:val="26"/>
-          <w:szCs w:val="26"/>
-        </w:rPr>
-        <w:t xml:space="preserve"> LEAD</w:t>
-      </w:r>
-      <w:r>
-        <w:rPr>
-          <w:b/>
-          <w:bCs/>
-          <w:color w:val="1D9553"/>
-          <w:sz w:val="26"/>
-          <w:szCs w:val="26"/>
-        </w:rPr>
-        <w:t xml:space="preserve"> - TECHNOLOGY,</w:t>
-      </w:r>
-      <w:r>
-        <w:rPr>
-          <w:b/>
-          <w:bCs/>
-          <w:color w:val="1D9553"/>
-          <w:sz w:val="26"/>
-          <w:szCs w:val="26"/>
-        </w:rPr>
-        <w:t xml:space="preserve"> </w:t>
-      </w:r>
-      <w:r>
-        <w:rPr>
-          <w:color w:val="3B3838" w:themeColor="background2" w:themeShade="40"/>
-          <w:sz w:val="26"/>
-          <w:szCs w:val="26"/>
-        </w:rPr>
-        <w:t>VIVINT SMART HOME</w:t>
+        <w:t>Execute regression test runs</w:t>
       </w:r>
     </w:p>
     <w:p>
@@ -977,7 +789,96 @@
         <w:rPr>
           <w:color w:val="3B3838" w:themeColor="background2" w:themeShade="40"/>
         </w:rPr>
-        <w:t>Collaborate across development teams to streamline ticket management</w:t>
+        <w:t>Play an integral role in the agile software development life cycle</w:t>
+      </w:r>
+      <w:bookmarkStart w:id="0" w:name="_Hlk68037724"/>
+    </w:p>
+    <w:p>
+      <w:pPr>
+        <w:pStyle w:val="ListParagraph"/>
+        <w:ind w:left="0"/>
+        <w:rPr>
+          <w:color w:val="3B3838" w:themeColor="background2" w:themeShade="40"/>
+          <w:sz w:val="8"/>
+          <w:szCs w:val="8"/>
+        </w:rPr>
+      </w:pPr>
+    </w:p>
+    <w:bookmarkEnd w:id="0"/>
+    <w:p>
+      <w:pPr>
+        <w:pStyle w:val="ListParagraph"/>
+        <w:ind w:left="0"/>
+        <w:rPr>
+          <w:b/>
+          <w:bCs/>
+          <w:color w:val="3B3838" w:themeColor="background2" w:themeShade="40"/>
+        </w:rPr>
+      </w:pPr>
+      <w:r>
+        <w:rPr>
+          <w:b/>
+          <w:bCs/>
+          <w:color w:val="3B3838" w:themeColor="background2" w:themeShade="40"/>
+        </w:rPr>
+        <w:t xml:space="preserve">APRIL 2020 – </w:t>
+      </w:r>
+      <w:r>
+        <w:rPr>
+          <w:b/>
+          <w:bCs/>
+          <w:color w:val="3B3838" w:themeColor="background2" w:themeShade="40"/>
+        </w:rPr>
+        <w:t>AUGUST 2020</w:t>
+      </w:r>
+    </w:p>
+    <w:p>
+      <w:pPr>
+        <w:pStyle w:val="ListParagraph"/>
+        <w:ind w:left="0"/>
+        <w:rPr>
+          <w:color w:val="3B3838" w:themeColor="background2" w:themeShade="40"/>
+          <w:sz w:val="26"/>
+          <w:szCs w:val="26"/>
+        </w:rPr>
+      </w:pPr>
+      <w:r>
+        <w:rPr>
+          <w:b/>
+          <w:bCs/>
+          <w:color w:val="1D9553"/>
+          <w:sz w:val="26"/>
+          <w:szCs w:val="26"/>
+        </w:rPr>
+        <w:t xml:space="preserve">FULL STACK </w:t>
+      </w:r>
+      <w:r>
+        <w:rPr>
+          <w:b/>
+          <w:bCs/>
+          <w:color w:val="1D9553"/>
+          <w:sz w:val="26"/>
+          <w:szCs w:val="26"/>
+        </w:rPr>
+        <w:t>SOFTWARE ENGINEER - INTERN,</w:t>
+      </w:r>
+      <w:r>
+        <w:rPr>
+          <w:b/>
+          <w:bCs/>
+          <w:color w:val="1D9553"/>
+          <w:sz w:val="26"/>
+          <w:szCs w:val="26"/>
+        </w:rPr>
+        <w:t xml:space="preserve"> </w:t>
+      </w:r>
+      <w:r>
+        <w:rPr>
+          <w:color w:val="3B3838" w:themeColor="background2" w:themeShade="40"/>
+          <w:sz w:val="26"/>
+          <w:szCs w:val="26"/>
+        </w:rPr>
+        <w:t>INSTRUCTURE</w:t>
       </w:r>
     </w:p>
     <w:p>
@@ -996,19 +897,13 @@
         <w:rPr>
           <w:color w:val="3B3838" w:themeColor="background2" w:themeShade="40"/>
         </w:rPr>
-        <w:t>Analyze data produced by</w:t>
-      </w:r>
-      <w:r>
-        <w:rPr>
-          <w:color w:val="3B3838" w:themeColor="background2" w:themeShade="40"/>
-        </w:rPr>
-        <w:t xml:space="preserve"> in-house</w:t>
-      </w:r>
-      <w:r>
-        <w:rPr>
-          <w:color w:val="3B3838" w:themeColor="background2" w:themeShade="40"/>
-        </w:rPr>
-        <w:t xml:space="preserve"> technicians to drive efficiency and inform best practice</w:t>
+        <w:t>Construct</w:t>
+      </w:r>
+      <w:r>
+        <w:rPr>
+          <w:color w:val="3B3838" w:themeColor="background2" w:themeShade="40"/>
+        </w:rPr>
+        <w:t xml:space="preserve"> production-ready, full stack code using a Ruby/Rails backend and React frontend</w:t>
       </w:r>
     </w:p>
     <w:p>
@@ -1027,7 +922,31 @@
         <w:rPr>
           <w:color w:val="3B3838" w:themeColor="background2" w:themeShade="40"/>
         </w:rPr>
-        <w:t>Design web scraping/survey tools using Python, JavaScript, jQuery, HTML, and CSS</w:t>
+        <w:t xml:space="preserve">Work jointly with </w:t>
+      </w:r>
+      <w:r>
+        <w:rPr>
+          <w:color w:val="3B3838" w:themeColor="background2" w:themeShade="40"/>
+        </w:rPr>
+        <w:t>a</w:t>
+      </w:r>
+      <w:r>
+        <w:rPr>
+          <w:color w:val="3B3838" w:themeColor="background2" w:themeShade="40"/>
+        </w:rPr>
+        <w:t xml:space="preserve">n </w:t>
+      </w:r>
+      <w:r>
+        <w:rPr>
+          <w:color w:val="3B3838" w:themeColor="background2" w:themeShade="40"/>
+        </w:rPr>
+        <w:t>R&amp;D</w:t>
+      </w:r>
+      <w:r>
+        <w:rPr>
+          <w:color w:val="3B3838" w:themeColor="background2" w:themeShade="40"/>
+        </w:rPr>
+        <w:t xml:space="preserve"> team using Shape Up software development methodologies</w:t>
       </w:r>
     </w:p>
     <w:p>
@@ -1039,32 +958,37 @@
         </w:numPr>
         <w:ind w:left="720"/>
         <w:rPr>
-          <w:b/>
-          <w:bCs/>
+          <w:color w:val="3B3838" w:themeColor="background2" w:themeShade="40"/>
+        </w:rPr>
+      </w:pPr>
+      <w:r>
+        <w:rPr>
+          <w:color w:val="3B3838" w:themeColor="background2" w:themeShade="40"/>
+        </w:rPr>
+        <w:t>Contribute to the</w:t>
+      </w:r>
+      <w:r>
+        <w:rPr>
+          <w:color w:val="3B3838" w:themeColor="background2" w:themeShade="40"/>
+        </w:rPr>
+        <w:t xml:space="preserve"> </w:t>
+      </w:r>
+      <w:r>
+        <w:rPr>
+          <w:color w:val="3B3838" w:themeColor="background2" w:themeShade="40"/>
+        </w:rPr>
+        <w:t>development cycle from the design phase to QA/testing and deployment</w:t>
+      </w:r>
+    </w:p>
+    <w:p>
+      <w:pPr>
+        <w:pStyle w:val="ListParagraph"/>
+        <w:rPr>
           <w:color w:val="3B3838" w:themeColor="background2" w:themeShade="40"/>
           <w:sz w:val="8"/>
           <w:szCs w:val="8"/>
         </w:rPr>
       </w:pPr>
-      <w:r>
-        <w:rPr>
-          <w:color w:val="3B3838" w:themeColor="background2" w:themeShade="40"/>
-        </w:rPr>
-        <w:t>Develop Python and Bash scripts to perform data analysis</w:t>
-      </w:r>
-      <w:bookmarkStart w:id="0" w:name="_Hlk45140390"/>
-    </w:p>
-    <w:p>
-      <w:pPr>
-        <w:pStyle w:val="ListParagraph"/>
-        <w:rPr>
-          <w:b/>
-          <w:bCs/>
-          <w:color w:val="3B3838" w:themeColor="background2" w:themeShade="40"/>
-          <w:sz w:val="8"/>
-          <w:szCs w:val="8"/>
-        </w:rPr>
-      </w:pPr>
     </w:p>
     <w:p>
       <w:pPr>
@@ -1082,7 +1006,15 @@
           <w:bCs/>
           <w:color w:val="3B3838" w:themeColor="background2" w:themeShade="40"/>
         </w:rPr>
-        <w:t>SEPTEMBER 2017 – PRESENT</w:t>
+        <w:t xml:space="preserve">APRIL 2015 – </w:t>
+      </w:r>
+      <w:r>
+        <w:rPr>
+          <w:b/>
+          <w:bCs/>
+          <w:color w:val="3B3838" w:themeColor="background2" w:themeShade="40"/>
+        </w:rPr>
+        <w:t>AUGUST 2020</w:t>
       </w:r>
     </w:p>
     <w:p>
@@ -1103,7 +1035,7 @@
           <w:sz w:val="26"/>
           <w:szCs w:val="26"/>
         </w:rPr>
-        <w:t>25U – SIGNAL SUPPORT SYSTEM SPECIALIST</w:t>
+        <w:t>SR.</w:t>
       </w:r>
       <w:r>
         <w:rPr>
@@ -1113,66 +1045,8 @@
           <w:sz w:val="26"/>
           <w:szCs w:val="26"/>
         </w:rPr>
-        <w:t xml:space="preserve">, </w:t>
-      </w:r>
-      <w:r>
-        <w:rPr>
-          <w:color w:val="3B3838" w:themeColor="background2" w:themeShade="40"/>
-          <w:sz w:val="26"/>
-          <w:szCs w:val="26"/>
-        </w:rPr>
-        <w:t xml:space="preserve">US </w:t>
-      </w:r>
-      <w:r>
-        <w:rPr>
-          <w:color w:val="3B3838" w:themeColor="background2" w:themeShade="40"/>
-          <w:sz w:val="26"/>
-          <w:szCs w:val="26"/>
-        </w:rPr>
-        <w:t>ARMY RESERVES</w:t>
-      </w:r>
-    </w:p>
-    <w:p>
-      <w:pPr>
-        <w:pStyle w:val="ListParagraph"/>
-        <w:rPr>
-          <w:b/>
-          <w:bCs/>
-          <w:color w:val="3B3838" w:themeColor="background2" w:themeShade="40"/>
-          <w:sz w:val="8"/>
-          <w:szCs w:val="8"/>
-        </w:rPr>
-      </w:pPr>
-    </w:p>
-    <w:p>
-      <w:pPr>
-        <w:pStyle w:val="ListParagraph"/>
-        <w:ind w:left="0"/>
-        <w:rPr>
-          <w:b/>
-          <w:bCs/>
-          <w:color w:val="3B3838" w:themeColor="background2" w:themeShade="40"/>
-        </w:rPr>
-      </w:pPr>
-      <w:r>
-        <w:rPr>
-          <w:b/>
-          <w:bCs/>
-          <w:color w:val="3B3838" w:themeColor="background2" w:themeShade="40"/>
-        </w:rPr>
-        <w:t>NOVEMBER 2019 – APRIL 2020</w:t>
-      </w:r>
-    </w:p>
-    <w:p>
-      <w:pPr>
-        <w:pStyle w:val="ListParagraph"/>
-        <w:ind w:left="0"/>
-        <w:rPr>
-          <w:color w:val="3B3838" w:themeColor="background2" w:themeShade="40"/>
-          <w:sz w:val="26"/>
-          <w:szCs w:val="26"/>
-        </w:rPr>
-      </w:pPr>
+        <w:t xml:space="preserve"> LEAD</w:t>
+      </w:r>
       <w:r>
         <w:rPr>
           <w:b/>
@@ -1181,7 +1055,7 @@
           <w:sz w:val="26"/>
           <w:szCs w:val="26"/>
         </w:rPr>
-        <w:t>CRISIS INFORMATICS RESEARCH ASSISTANT</w:t>
+        <w:t xml:space="preserve"> - TECHNOLOGY,</w:t>
       </w:r>
       <w:r>
         <w:rPr>
@@ -1191,15 +1065,15 @@
           <w:sz w:val="26"/>
           <w:szCs w:val="26"/>
         </w:rPr>
-        <w:t xml:space="preserve">, </w:t>
-      </w:r>
-      <w:r>
-        <w:rPr>
-          <w:color w:val="3B3838" w:themeColor="background2" w:themeShade="40"/>
-          <w:sz w:val="26"/>
-          <w:szCs w:val="26"/>
-        </w:rPr>
-        <w:t>BRIGHAM YOUNG UNIVERSITY</w:t>
+        <w:t xml:space="preserve"> </w:t>
+      </w:r>
+      <w:r>
+        <w:rPr>
+          <w:color w:val="3B3838" w:themeColor="background2" w:themeShade="40"/>
+          <w:sz w:val="26"/>
+          <w:szCs w:val="26"/>
+        </w:rPr>
+        <w:t>VIVINT SMART HOME</w:t>
       </w:r>
     </w:p>
     <w:p>
@@ -1218,7 +1092,7 @@
         <w:rPr>
           <w:color w:val="3B3838" w:themeColor="background2" w:themeShade="40"/>
         </w:rPr>
-        <w:t>Build cloud infrastructure with AWS to support BYU’s Crisis Informatics research platform</w:t>
+        <w:t>Collaborate across development teams to streamline ticket management</w:t>
       </w:r>
     </w:p>
     <w:p>
@@ -1237,7 +1111,19 @@
         <w:rPr>
           <w:color w:val="3B3838" w:themeColor="background2" w:themeShade="40"/>
         </w:rPr>
-        <w:t>Scrape and analyze large social media datasets using Network Analysis, Topic Modeling, Sentiment Analysis, Geocoding, Time and Keywords, etc.</w:t>
+        <w:t>Analyze data produced by</w:t>
+      </w:r>
+      <w:r>
+        <w:rPr>
+          <w:color w:val="3B3838" w:themeColor="background2" w:themeShade="40"/>
+        </w:rPr>
+        <w:t xml:space="preserve"> in-house</w:t>
+      </w:r>
+      <w:r>
+        <w:rPr>
+          <w:color w:val="3B3838" w:themeColor="background2" w:themeShade="40"/>
+        </w:rPr>
+        <w:t xml:space="preserve"> technicians to drive efficiency and inform best practice</w:t>
       </w:r>
     </w:p>
     <w:p>
@@ -1249,131 +1135,14 @@
         </w:numPr>
         <w:ind w:left="720"/>
         <w:rPr>
-          <w:b/>
-          <w:bCs/>
-          <w:color w:val="3B3838" w:themeColor="background2" w:themeShade="40"/>
-        </w:rPr>
-      </w:pPr>
-      <w:r>
-        <w:rPr>
-          <w:color w:val="3B3838" w:themeColor="background2" w:themeShade="40"/>
-        </w:rPr>
-        <w:t xml:space="preserve">Implement </w:t>
-      </w:r>
-      <w:r>
-        <w:rPr>
-          <w:color w:val="3B3838" w:themeColor="background2" w:themeShade="40"/>
-        </w:rPr>
-        <w:t>ML</w:t>
-      </w:r>
-      <w:r>
-        <w:rPr>
-          <w:color w:val="3B3838" w:themeColor="background2" w:themeShade="40"/>
-        </w:rPr>
-        <w:t xml:space="preserve"> models to deploy research API at scale (Python, </w:t>
-      </w:r>
-      <w:proofErr w:type="spellStart"/>
-      <w:r>
-        <w:rPr>
-          <w:color w:val="3B3838" w:themeColor="background2" w:themeShade="40"/>
-        </w:rPr>
-        <w:t>Jupyter</w:t>
-      </w:r>
-      <w:proofErr w:type="spellEnd"/>
-      <w:r>
-        <w:rPr>
-          <w:color w:val="3B3838" w:themeColor="background2" w:themeShade="40"/>
-        </w:rPr>
-        <w:t>, TensorFlow)</w:t>
-      </w:r>
-      <w:r>
-        <w:rPr>
-          <w:b/>
-          <w:bCs/>
-          <w:color w:val="3B3838" w:themeColor="background2" w:themeShade="40"/>
-        </w:rPr>
-        <w:t xml:space="preserve"> </w:t>
-      </w:r>
-    </w:p>
-    <w:p>
-      <w:pPr>
-        <w:pStyle w:val="ListParagraph"/>
-        <w:ind w:left="900"/>
-        <w:rPr>
-          <w:color w:val="3B3838" w:themeColor="background2" w:themeShade="40"/>
-          <w:sz w:val="8"/>
-          <w:szCs w:val="8"/>
-        </w:rPr>
-      </w:pPr>
-    </w:p>
-    <w:p>
-      <w:pPr>
-        <w:pStyle w:val="ListParagraph"/>
-        <w:ind w:left="900"/>
-        <w:rPr>
-          <w:color w:val="3B3838" w:themeColor="background2" w:themeShade="40"/>
-          <w:sz w:val="8"/>
-          <w:szCs w:val="8"/>
-        </w:rPr>
-      </w:pPr>
-    </w:p>
-    <w:bookmarkEnd w:id="0"/>
-    <w:p>
-      <w:pPr>
-        <w:pStyle w:val="ListParagraph"/>
-        <w:ind w:left="0"/>
-        <w:rPr>
-          <w:b/>
-          <w:bCs/>
-          <w:color w:val="3B3838" w:themeColor="background2" w:themeShade="40"/>
-        </w:rPr>
-      </w:pPr>
-      <w:r>
-        <w:rPr>
-          <w:b/>
-          <w:bCs/>
-          <w:color w:val="3B3838" w:themeColor="background2" w:themeShade="40"/>
-        </w:rPr>
-        <w:t>JUNE 2019 – AUGUST 2019</w:t>
-      </w:r>
-    </w:p>
-    <w:p>
-      <w:pPr>
-        <w:pStyle w:val="ListParagraph"/>
-        <w:ind w:left="0"/>
-        <w:rPr>
-          <w:color w:val="3B3838" w:themeColor="background2" w:themeShade="40"/>
-          <w:sz w:val="26"/>
-          <w:szCs w:val="26"/>
-        </w:rPr>
-      </w:pPr>
-      <w:r>
-        <w:rPr>
-          <w:b/>
-          <w:bCs/>
-          <w:color w:val="1D9553"/>
-          <w:sz w:val="26"/>
-          <w:szCs w:val="26"/>
-        </w:rPr>
-        <w:t>CYBER OPERATIONS OFFICER - INTERN</w:t>
-      </w:r>
-      <w:r>
-        <w:rPr>
-          <w:b/>
-          <w:bCs/>
-          <w:color w:val="1D9553"/>
-          <w:sz w:val="26"/>
-          <w:szCs w:val="26"/>
-        </w:rPr>
-        <w:t xml:space="preserve">, </w:t>
-      </w:r>
-      <w:r>
-        <w:rPr>
-          <w:color w:val="3B3838" w:themeColor="background2" w:themeShade="40"/>
-          <w:sz w:val="26"/>
-          <w:szCs w:val="26"/>
-        </w:rPr>
-        <w:t>FEDERAL GOVERNMENT</w:t>
+          <w:color w:val="3B3838" w:themeColor="background2" w:themeShade="40"/>
+        </w:rPr>
+      </w:pPr>
+      <w:r>
+        <w:rPr>
+          <w:color w:val="3B3838" w:themeColor="background2" w:themeShade="40"/>
+        </w:rPr>
+        <w:t>Design web scraping/survey tools using Python, JavaScript, jQuery, HTML, and CSS</w:t>
       </w:r>
     </w:p>
     <w:p>
@@ -1385,14 +1154,167 @@
         </w:numPr>
         <w:ind w:left="720"/>
         <w:rPr>
-          <w:color w:val="3B3838" w:themeColor="background2" w:themeShade="40"/>
-        </w:rPr>
-      </w:pPr>
-      <w:r>
-        <w:rPr>
-          <w:color w:val="3B3838" w:themeColor="background2" w:themeShade="40"/>
-        </w:rPr>
-        <w:t>Support the design and testing of office internet networks.  Create documentation related to project implementations.  Coordinate and engage with inter-office components</w:t>
+          <w:b/>
+          <w:bCs/>
+          <w:color w:val="3B3838" w:themeColor="background2" w:themeShade="40"/>
+          <w:sz w:val="8"/>
+          <w:szCs w:val="8"/>
+        </w:rPr>
+      </w:pPr>
+      <w:r>
+        <w:rPr>
+          <w:color w:val="3B3838" w:themeColor="background2" w:themeShade="40"/>
+        </w:rPr>
+        <w:t>Develop Python and Bash scripts to perform data analysis</w:t>
+      </w:r>
+      <w:bookmarkStart w:id="1" w:name="_Hlk45140390"/>
+    </w:p>
+    <w:p>
+      <w:pPr>
+        <w:pStyle w:val="ListParagraph"/>
+        <w:rPr>
+          <w:b/>
+          <w:bCs/>
+          <w:color w:val="3B3838" w:themeColor="background2" w:themeShade="40"/>
+          <w:sz w:val="8"/>
+          <w:szCs w:val="8"/>
+        </w:rPr>
+      </w:pPr>
+    </w:p>
+    <w:p>
+      <w:pPr>
+        <w:pStyle w:val="ListParagraph"/>
+        <w:ind w:left="0"/>
+        <w:rPr>
+          <w:b/>
+          <w:bCs/>
+          <w:color w:val="3B3838" w:themeColor="background2" w:themeShade="40"/>
+        </w:rPr>
+      </w:pPr>
+      <w:r>
+        <w:rPr>
+          <w:b/>
+          <w:bCs/>
+          <w:color w:val="3B3838" w:themeColor="background2" w:themeShade="40"/>
+        </w:rPr>
+        <w:t>SEPTEMBER 2017 – PRESENT</w:t>
+      </w:r>
+    </w:p>
+    <w:p>
+      <w:pPr>
+        <w:pStyle w:val="ListParagraph"/>
+        <w:ind w:left="0"/>
+        <w:rPr>
+          <w:color w:val="3B3838" w:themeColor="background2" w:themeShade="40"/>
+          <w:sz w:val="26"/>
+          <w:szCs w:val="26"/>
+        </w:rPr>
+      </w:pPr>
+      <w:r>
+        <w:rPr>
+          <w:b/>
+          <w:bCs/>
+          <w:color w:val="1D9553"/>
+          <w:sz w:val="26"/>
+          <w:szCs w:val="26"/>
+        </w:rPr>
+        <w:t>25U – SIGNAL SUPPORT SYSTEM SPECIALIST</w:t>
+      </w:r>
+      <w:r>
+        <w:rPr>
+          <w:b/>
+          <w:bCs/>
+          <w:color w:val="1D9553"/>
+          <w:sz w:val="26"/>
+          <w:szCs w:val="26"/>
+        </w:rPr>
+        <w:t xml:space="preserve">, </w:t>
+      </w:r>
+      <w:r>
+        <w:rPr>
+          <w:color w:val="3B3838" w:themeColor="background2" w:themeShade="40"/>
+          <w:sz w:val="26"/>
+          <w:szCs w:val="26"/>
+        </w:rPr>
+        <w:t xml:space="preserve">US </w:t>
+      </w:r>
+      <w:r>
+        <w:rPr>
+          <w:color w:val="3B3838" w:themeColor="background2" w:themeShade="40"/>
+          <w:sz w:val="26"/>
+          <w:szCs w:val="26"/>
+        </w:rPr>
+        <w:t>ARMY RESERVES</w:t>
+      </w:r>
+    </w:p>
+    <w:p>
+      <w:pPr>
+        <w:pStyle w:val="ListParagraph"/>
+        <w:rPr>
+          <w:b/>
+          <w:bCs/>
+          <w:color w:val="3B3838" w:themeColor="background2" w:themeShade="40"/>
+          <w:sz w:val="8"/>
+          <w:szCs w:val="8"/>
+        </w:rPr>
+      </w:pPr>
+    </w:p>
+    <w:p>
+      <w:pPr>
+        <w:pStyle w:val="ListParagraph"/>
+        <w:ind w:left="0"/>
+        <w:rPr>
+          <w:b/>
+          <w:bCs/>
+          <w:color w:val="3B3838" w:themeColor="background2" w:themeShade="40"/>
+        </w:rPr>
+      </w:pPr>
+      <w:r>
+        <w:rPr>
+          <w:b/>
+          <w:bCs/>
+          <w:color w:val="3B3838" w:themeColor="background2" w:themeShade="40"/>
+        </w:rPr>
+        <w:t>NOVEMBER 2019 – APRIL 2020</w:t>
+      </w:r>
+    </w:p>
+    <w:p>
+      <w:pPr>
+        <w:pStyle w:val="ListParagraph"/>
+        <w:ind w:left="0"/>
+        <w:rPr>
+          <w:color w:val="3B3838" w:themeColor="background2" w:themeShade="40"/>
+          <w:sz w:val="26"/>
+          <w:szCs w:val="26"/>
+        </w:rPr>
+      </w:pPr>
+      <w:r>
+        <w:rPr>
+          <w:b/>
+          <w:bCs/>
+          <w:color w:val="1D9553"/>
+          <w:sz w:val="26"/>
+          <w:szCs w:val="26"/>
+        </w:rPr>
+        <w:t>CRISIS INFORMATICS RESEARCH ASSISTANT</w:t>
+      </w:r>
+      <w:r>
+        <w:rPr>
+          <w:b/>
+          <w:bCs/>
+          <w:color w:val="1D9553"/>
+          <w:sz w:val="26"/>
+          <w:szCs w:val="26"/>
+        </w:rPr>
+        <w:t xml:space="preserve">, </w:t>
+      </w:r>
+      <w:r>
+        <w:rPr>
+          <w:color w:val="3B3838" w:themeColor="background2" w:themeShade="40"/>
+          <w:sz w:val="26"/>
+          <w:szCs w:val="26"/>
+        </w:rPr>
+        <w:t>BRIGHAM YOUNG UNIVERSITY</w:t>
       </w:r>
     </w:p>
     <w:p>
@@ -1404,6 +1326,186 @@
         </w:numPr>
         <w:ind w:left="720"/>
         <w:rPr>
+          <w:color w:val="3B3838" w:themeColor="background2" w:themeShade="40"/>
+        </w:rPr>
+      </w:pPr>
+      <w:r>
+        <w:rPr>
+          <w:color w:val="3B3838" w:themeColor="background2" w:themeShade="40"/>
+        </w:rPr>
+        <w:t>Build cloud infrastructure with AWS to support BYU’s Crisis Informatics research platform</w:t>
+      </w:r>
+    </w:p>
+    <w:p>
+      <w:pPr>
+        <w:pStyle w:val="ListParagraph"/>
+        <w:numPr>
+          <w:ilvl w:val="0"/>
+          <w:numId w:val="4"/>
+        </w:numPr>
+        <w:ind w:left="720"/>
+        <w:rPr>
+          <w:color w:val="3B3838" w:themeColor="background2" w:themeShade="40"/>
+        </w:rPr>
+      </w:pPr>
+      <w:r>
+        <w:rPr>
+          <w:color w:val="3B3838" w:themeColor="background2" w:themeShade="40"/>
+        </w:rPr>
+        <w:t>Scrape and analyze large social media datasets using Network Analysis, Topic Modeling, Sentiment Analysis, Geocoding, Time and Keywords, etc.</w:t>
+      </w:r>
+    </w:p>
+    <w:p>
+      <w:pPr>
+        <w:pStyle w:val="ListParagraph"/>
+        <w:numPr>
+          <w:ilvl w:val="0"/>
+          <w:numId w:val="4"/>
+        </w:numPr>
+        <w:ind w:left="720"/>
+        <w:rPr>
+          <w:b/>
+          <w:bCs/>
+          <w:color w:val="3B3838" w:themeColor="background2" w:themeShade="40"/>
+        </w:rPr>
+      </w:pPr>
+      <w:r>
+        <w:rPr>
+          <w:color w:val="3B3838" w:themeColor="background2" w:themeShade="40"/>
+        </w:rPr>
+        <w:t xml:space="preserve">Implement </w:t>
+      </w:r>
+      <w:r>
+        <w:rPr>
+          <w:color w:val="3B3838" w:themeColor="background2" w:themeShade="40"/>
+        </w:rPr>
+        <w:t>ML</w:t>
+      </w:r>
+      <w:r>
+        <w:rPr>
+          <w:color w:val="3B3838" w:themeColor="background2" w:themeShade="40"/>
+        </w:rPr>
+        <w:t xml:space="preserve"> models to deploy research API at scale (Python, Jupyter, TensorFlow)</w:t>
+      </w:r>
+      <w:r>
+        <w:rPr>
+          <w:b/>
+          <w:bCs/>
+          <w:color w:val="3B3838" w:themeColor="background2" w:themeShade="40"/>
+        </w:rPr>
+        <w:t xml:space="preserve"> </w:t>
+      </w:r>
+    </w:p>
+    <w:p>
+      <w:pPr>
+        <w:pStyle w:val="ListParagraph"/>
+        <w:ind w:left="900"/>
+        <w:rPr>
+          <w:color w:val="3B3838" w:themeColor="background2" w:themeShade="40"/>
+          <w:sz w:val="8"/>
+          <w:szCs w:val="8"/>
+        </w:rPr>
+      </w:pPr>
+    </w:p>
+    <w:p>
+      <w:pPr>
+        <w:pStyle w:val="ListParagraph"/>
+        <w:ind w:left="900"/>
+        <w:rPr>
+          <w:color w:val="3B3838" w:themeColor="background2" w:themeShade="40"/>
+          <w:sz w:val="8"/>
+          <w:szCs w:val="8"/>
+        </w:rPr>
+      </w:pPr>
+    </w:p>
+    <w:bookmarkEnd w:id="1"/>
+    <w:p>
+      <w:pPr>
+        <w:pStyle w:val="ListParagraph"/>
+        <w:ind w:left="0"/>
+        <w:rPr>
+          <w:b/>
+          <w:bCs/>
+          <w:color w:val="3B3838" w:themeColor="background2" w:themeShade="40"/>
+        </w:rPr>
+      </w:pPr>
+      <w:r>
+        <w:rPr>
+          <w:b/>
+          <w:bCs/>
+          <w:color w:val="3B3838" w:themeColor="background2" w:themeShade="40"/>
+        </w:rPr>
+        <w:lastRenderedPageBreak/>
+        <w:t>JUNE 2019 – AUGUST 2019</w:t>
+      </w:r>
+    </w:p>
+    <w:p>
+      <w:pPr>
+        <w:pStyle w:val="ListParagraph"/>
+        <w:ind w:left="0"/>
+        <w:rPr>
+          <w:color w:val="3B3838" w:themeColor="background2" w:themeShade="40"/>
+          <w:sz w:val="26"/>
+          <w:szCs w:val="26"/>
+        </w:rPr>
+      </w:pPr>
+      <w:r>
+        <w:rPr>
+          <w:b/>
+          <w:bCs/>
+          <w:color w:val="1D9553"/>
+          <w:sz w:val="26"/>
+          <w:szCs w:val="26"/>
+        </w:rPr>
+        <w:t>CYBER OPERATIONS OFFICER - INTERN</w:t>
+      </w:r>
+      <w:r>
+        <w:rPr>
+          <w:b/>
+          <w:bCs/>
+          <w:color w:val="1D9553"/>
+          <w:sz w:val="26"/>
+          <w:szCs w:val="26"/>
+        </w:rPr>
+        <w:t xml:space="preserve">, </w:t>
+      </w:r>
+      <w:r>
+        <w:rPr>
+          <w:color w:val="3B3838" w:themeColor="background2" w:themeShade="40"/>
+          <w:sz w:val="26"/>
+          <w:szCs w:val="26"/>
+        </w:rPr>
+        <w:t>FEDERAL GOVERNMENT</w:t>
+      </w:r>
+    </w:p>
+    <w:p>
+      <w:pPr>
+        <w:pStyle w:val="ListParagraph"/>
+        <w:numPr>
+          <w:ilvl w:val="0"/>
+          <w:numId w:val="4"/>
+        </w:numPr>
+        <w:ind w:left="720"/>
+        <w:rPr>
+          <w:color w:val="3B3838" w:themeColor="background2" w:themeShade="40"/>
+        </w:rPr>
+      </w:pPr>
+      <w:r>
+        <w:rPr>
+          <w:color w:val="3B3838" w:themeColor="background2" w:themeShade="40"/>
+        </w:rPr>
+        <w:t>Support the design and testing of office internet networks.  Create documentation related to project implementations.  Coordinate and engage with inter-office components</w:t>
+      </w:r>
+    </w:p>
+    <w:p>
+      <w:pPr>
+        <w:pStyle w:val="ListParagraph"/>
+        <w:numPr>
+          <w:ilvl w:val="0"/>
+          <w:numId w:val="4"/>
+        </w:numPr>
+        <w:ind w:left="720"/>
+        <w:rPr>
           <w:rFonts w:ascii="Georgia" w:hAnsi="Georgia" w:cstheme="minorHAnsi"/>
           <w:b/>
           <w:bCs/>
@@ -1457,7 +1559,6 @@
           <w:sz w:val="28"/>
           <w:szCs w:val="28"/>
         </w:rPr>
-        <w:lastRenderedPageBreak/>
         <w:t>Education</w:t>
       </w:r>
     </w:p>
@@ -1572,7 +1673,10 @@
     <w:p>
       <w:pPr>
         <w:pStyle w:val="ListParagraph"/>
-        <w:ind w:left="0"/>
+        <w:numPr>
+          <w:ilvl w:val="0"/>
+          <w:numId w:val="5"/>
+        </w:numPr>
         <w:rPr>
           <w:color w:val="3B3838" w:themeColor="background2" w:themeShade="40"/>
         </w:rPr>
@@ -1587,44 +1691,28 @@
     <w:p>
       <w:pPr>
         <w:pStyle w:val="ListParagraph"/>
-        <w:ind w:left="0"/>
-        <w:rPr>
-          <w:color w:val="3B3838" w:themeColor="background2" w:themeShade="40"/>
-        </w:rPr>
-      </w:pPr>
-      <w:proofErr w:type="spellStart"/>
-      <w:r>
-        <w:rPr>
-          <w:color w:val="3B3838" w:themeColor="background2" w:themeShade="40"/>
-        </w:rPr>
-        <w:t>HackTheU</w:t>
-      </w:r>
-      <w:proofErr w:type="spellEnd"/>
-      <w:r>
-        <w:rPr>
-          <w:color w:val="3B3838" w:themeColor="background2" w:themeShade="40"/>
-        </w:rPr>
-        <w:t xml:space="preserve"> Participant 2019 &amp; </w:t>
-      </w:r>
-      <w:proofErr w:type="spellStart"/>
-      <w:r>
-        <w:rPr>
-          <w:color w:val="3B3838" w:themeColor="background2" w:themeShade="40"/>
-        </w:rPr>
-        <w:t>HackUSU</w:t>
-      </w:r>
-      <w:proofErr w:type="spellEnd"/>
-      <w:r>
-        <w:rPr>
-          <w:color w:val="3B3838" w:themeColor="background2" w:themeShade="40"/>
-        </w:rPr>
-        <w:t xml:space="preserve"> Data Analysis Winner 2019</w:t>
-      </w:r>
-    </w:p>
-    <w:p>
-      <w:pPr>
-        <w:pStyle w:val="ListParagraph"/>
-        <w:ind w:left="0"/>
+        <w:numPr>
+          <w:ilvl w:val="0"/>
+          <w:numId w:val="5"/>
+        </w:numPr>
+        <w:rPr>
+          <w:color w:val="3B3838" w:themeColor="background2" w:themeShade="40"/>
+        </w:rPr>
+      </w:pPr>
+      <w:r>
+        <w:rPr>
+          <w:color w:val="3B3838" w:themeColor="background2" w:themeShade="40"/>
+        </w:rPr>
+        <w:t>HackTheU Participant 2019 &amp; HackUSU Data Analysis Winner 2019</w:t>
+      </w:r>
+    </w:p>
+    <w:p>
+      <w:pPr>
+        <w:pStyle w:val="ListParagraph"/>
+        <w:numPr>
+          <w:ilvl w:val="0"/>
+          <w:numId w:val="5"/>
+        </w:numPr>
         <w:rPr>
           <w:color w:val="3B3838" w:themeColor="background2" w:themeShade="40"/>
         </w:rPr>
@@ -1639,7 +1727,10 @@
     <w:p>
       <w:pPr>
         <w:pStyle w:val="ListParagraph"/>
-        <w:ind w:left="0"/>
+        <w:numPr>
+          <w:ilvl w:val="0"/>
+          <w:numId w:val="5"/>
+        </w:numPr>
         <w:rPr>
           <w:color w:val="3B3838" w:themeColor="background2" w:themeShade="40"/>
         </w:rPr>
@@ -1655,25 +1746,59 @@
           <w:rPr>
             <w:rStyle w:val="Hyperlink"/>
           </w:rPr>
-          <w:t>Brigade/</w:t>
+          <w:t>Brigade/Kashti</w:t>
         </w:r>
-        <w:proofErr w:type="spellStart"/>
+      </w:hyperlink>
+      <w:r>
+        <w:rPr>
+          <w:color w:val="3B3838" w:themeColor="background2" w:themeShade="40"/>
+        </w:rPr>
+        <w:t>)</w:t>
+      </w:r>
+    </w:p>
+    <w:p>
+      <w:pPr>
+        <w:pStyle w:val="ListParagraph"/>
+        <w:numPr>
+          <w:ilvl w:val="0"/>
+          <w:numId w:val="5"/>
+        </w:numPr>
+        <w:rPr>
+          <w:color w:val="3B3838" w:themeColor="background2" w:themeShade="40"/>
+        </w:rPr>
+      </w:pPr>
+      <w:r>
+        <w:rPr>
+          <w:color w:val="3B3838" w:themeColor="background2" w:themeShade="40"/>
+        </w:rPr>
+        <w:t xml:space="preserve">Flutter Developer on </w:t>
+      </w:r>
+      <w:hyperlink r:id="rId6" w:history="1">
         <w:r>
           <w:rPr>
             <w:rStyle w:val="Hyperlink"/>
           </w:rPr>
-          <w:t>Kashti</w:t>
+          <w:t>the Eureka Trails</w:t>
         </w:r>
-        <w:proofErr w:type="spellEnd"/>
       </w:hyperlink>
       <w:r>
         <w:rPr>
           <w:color w:val="3B3838" w:themeColor="background2" w:themeShade="40"/>
         </w:rPr>
-        <w:t>)</w:t>
-      </w:r>
-      <w:bookmarkStart w:id="1" w:name="_GoBack"/>
-      <w:bookmarkEnd w:id="1"/>
+        <w:t xml:space="preserve"> fitness app research project</w:t>
+      </w:r>
+    </w:p>
+    <w:p>
+      <w:pPr>
+        <w:pStyle w:val="ListParagraph"/>
+        <w:numPr>
+          <w:ilvl w:val="0"/>
+          <w:numId w:val="5"/>
+        </w:numPr>
+        <w:rPr>
+          <w:color w:val="3B3838" w:themeColor="background2" w:themeShade="40"/>
+        </w:rPr>
+      </w:pPr>
     </w:p>
     <w:sectPr>
       <w:pgSz w:w="12240" w:h="15840"/>
@@ -1686,7 +1811,7 @@
 </file>
 
 <file path=word/numbering.xml><?xml version="1.0" encoding="utf-8"?>
-<w:numbering xmlns:wpc="http://schemas.microsoft.com/office/word/2010/wordprocessingCanvas" xmlns:cx="http://schemas.microsoft.com/office/drawing/2014/chartex" xmlns:cx1="http://schemas.microsoft.com/office/drawing/2015/9/8/chartex" xmlns:cx2="http://schemas.microsoft.com/office/drawing/2015/10/21/chartex" xmlns:cx3="http://schemas.microsoft.com/office/drawing/2016/5/9/chartex" xmlns:cx4="http://schemas.microsoft.com/office/drawing/2016/5/10/chartex" xmlns:cx5="http://schemas.microsoft.com/office/drawing/2016/5/11/chartex" xmlns:cx6="http://schemas.microsoft.com/office/drawing/2016/5/12/chartex" xmlns:cx7="http://schemas.microsoft.com/office/drawing/2016/5/13/chartex" xmlns:cx8="http://schemas.microsoft.com/office/drawing/2016/5/14/chartex" xmlns:mc="http://schemas.openxmlformats.org/markup-compatibility/2006" xmlns:aink="http://schemas.microsoft.com/office/drawing/2016/ink" xmlns:am3d="http://schemas.microsoft.com/office/drawing/2017/model3d" xmlns:o="urn:schemas-microsoft-com:office:office" xmlns:r="http://schemas.openxmlformats.org/officeDocument/2006/relationships" xmlns:m="http://schemas.openxmlformats.org/officeDocument/2006/math" xmlns:v="urn:schemas-microsoft-com:vml" xmlns:wp14="http://schemas.microsoft.com/office/word/2010/wordprocessingDrawing" xmlns:wp="http://schemas.openxmlformats.org/drawingml/2006/wordprocessingDrawing" xmlns:w10="urn:schemas-microsoft-com:office:word" xmlns:w="http://schemas.openxmlformats.org/wordprocessingml/2006/main" xmlns:w14="http://schemas.microsoft.com/office/word/2010/wordml" xmlns:w15="http://schemas.microsoft.com/office/word/2012/wordml" xmlns:w16cid="http://schemas.microsoft.com/office/word/2016/wordml/cid" xmlns:w16se="http://schemas.microsoft.com/office/word/2015/wordml/symex" xmlns:wpg="http://schemas.microsoft.com/office/word/2010/wordprocessingGroup" xmlns:wpi="http://schemas.microsoft.com/office/word/2010/wordprocessingInk" xmlns:wne="http://schemas.microsoft.com/office/word/2006/wordml" xmlns:wps="http://schemas.microsoft.com/office/word/2010/wordprocessingShape" mc:Ignorable="w14 w15 w16se w16cid wp14">
+<w:numbering xmlns:wpc="http://schemas.microsoft.com/office/word/2010/wordprocessingCanvas" xmlns:cx="http://schemas.microsoft.com/office/drawing/2014/chartex" xmlns:cx1="http://schemas.microsoft.com/office/drawing/2015/9/8/chartex" xmlns:cx2="http://schemas.microsoft.com/office/drawing/2015/10/21/chartex" xmlns:cx3="http://schemas.microsoft.com/office/drawing/2016/5/9/chartex" xmlns:cx4="http://schemas.microsoft.com/office/drawing/2016/5/10/chartex" xmlns:cx5="http://schemas.microsoft.com/office/drawing/2016/5/11/chartex" xmlns:cx6="http://schemas.microsoft.com/office/drawing/2016/5/12/chartex" xmlns:cx7="http://schemas.microsoft.com/office/drawing/2016/5/13/chartex" xmlns:cx8="http://schemas.microsoft.com/office/drawing/2016/5/14/chartex" xmlns:mc="http://schemas.openxmlformats.org/markup-compatibility/2006" xmlns:aink="http://schemas.microsoft.com/office/drawing/2016/ink" xmlns:am3d="http://schemas.microsoft.com/office/drawing/2017/model3d" xmlns:o="urn:schemas-microsoft-com:office:office" xmlns:r="http://schemas.openxmlformats.org/officeDocument/2006/relationships" xmlns:m="http://schemas.openxmlformats.org/officeDocument/2006/math" xmlns:v="urn:schemas-microsoft-com:vml" xmlns:wp14="http://schemas.microsoft.com/office/word/2010/wordprocessingDrawing" xmlns:wp="http://schemas.openxmlformats.org/drawingml/2006/wordprocessingDrawing" xmlns:w10="urn:schemas-microsoft-com:office:word" xmlns:w="http://schemas.openxmlformats.org/wordprocessingml/2006/main" xmlns:w14="http://schemas.microsoft.com/office/word/2010/wordml" xmlns:w15="http://schemas.microsoft.com/office/word/2012/wordml" xmlns:w16cex="http://schemas.microsoft.com/office/word/2018/wordml/cex" xmlns:w16cid="http://schemas.microsoft.com/office/word/2016/wordml/cid" xmlns:w16="http://schemas.microsoft.com/office/word/2018/wordml" xmlns:w16se="http://schemas.microsoft.com/office/word/2015/wordml/symex" xmlns:wpg="http://schemas.microsoft.com/office/word/2010/wordprocessingGroup" xmlns:wpi="http://schemas.microsoft.com/office/word/2010/wordprocessingInk" xmlns:wne="http://schemas.microsoft.com/office/word/2006/wordml" xmlns:wps="http://schemas.microsoft.com/office/word/2010/wordprocessingShape" mc:Ignorable="w14 w15 w16se w16cid w16 w16cex wp14">
   <w:abstractNum w:abstractNumId="0" w15:restartNumberingAfterBreak="0">
     <w:nsid w:val="052E5349"/>
     <w:multiLevelType w:val="hybridMultilevel"/>
@@ -2135,6 +2260,119 @@
       <w:lvlJc w:val="left"/>
       <w:pPr>
         <w:ind w:left="5940" w:hanging="360"/>
+      </w:pPr>
+      <w:rPr>
+        <w:rFonts w:ascii="Wingdings" w:hAnsi="Wingdings" w:hint="default"/>
+      </w:rPr>
+    </w:lvl>
+  </w:abstractNum>
+  <w:abstractNum w:abstractNumId="4" w15:restartNumberingAfterBreak="0">
+    <w:nsid w:val="55A8482A"/>
+    <w:multiLevelType w:val="hybridMultilevel"/>
+    <w:tmpl w:val="585C4FAE"/>
+    <w:lvl w:ilvl="0" w:tplc="04090005">
+      <w:start w:val="1"/>
+      <w:numFmt w:val="bullet"/>
+      <w:lvlText w:val=""/>
+      <w:lvlJc w:val="left"/>
+      <w:pPr>
+        <w:ind w:left="720" w:hanging="360"/>
+      </w:pPr>
+      <w:rPr>
+        <w:rFonts w:ascii="Wingdings" w:hAnsi="Wingdings" w:hint="default"/>
+      </w:rPr>
+    </w:lvl>
+    <w:lvl w:ilvl="1" w:tplc="04090003" w:tentative="1">
+      <w:start w:val="1"/>
+      <w:numFmt w:val="bullet"/>
+      <w:lvlText w:val="o"/>
+      <w:lvlJc w:val="left"/>
+      <w:pPr>
+        <w:ind w:left="1440" w:hanging="360"/>
+      </w:pPr>
+      <w:rPr>
+        <w:rFonts w:ascii="Courier New" w:hAnsi="Courier New" w:cs="Courier New" w:hint="default"/>
+      </w:rPr>
+    </w:lvl>
+    <w:lvl w:ilvl="2" w:tplc="04090005" w:tentative="1">
+      <w:start w:val="1"/>
+      <w:numFmt w:val="bullet"/>
+      <w:lvlText w:val=""/>
+      <w:lvlJc w:val="left"/>
+      <w:pPr>
+        <w:ind w:left="2160" w:hanging="360"/>
+      </w:pPr>
+      <w:rPr>
+        <w:rFonts w:ascii="Wingdings" w:hAnsi="Wingdings" w:hint="default"/>
+      </w:rPr>
+    </w:lvl>
+    <w:lvl w:ilvl="3" w:tplc="04090001" w:tentative="1">
+      <w:start w:val="1"/>
+      <w:numFmt w:val="bullet"/>
+      <w:lvlText w:val=""/>
+      <w:lvlJc w:val="left"/>
+      <w:pPr>
+        <w:ind w:left="2880" w:hanging="360"/>
+      </w:pPr>
+      <w:rPr>
+        <w:rFonts w:ascii="Symbol" w:hAnsi="Symbol" w:hint="default"/>
+      </w:rPr>
+    </w:lvl>
+    <w:lvl w:ilvl="4" w:tplc="04090003" w:tentative="1">
+      <w:start w:val="1"/>
+      <w:numFmt w:val="bullet"/>
+      <w:lvlText w:val="o"/>
+      <w:lvlJc w:val="left"/>
+      <w:pPr>
+        <w:ind w:left="3600" w:hanging="360"/>
+      </w:pPr>
+      <w:rPr>
+        <w:rFonts w:ascii="Courier New" w:hAnsi="Courier New" w:cs="Courier New" w:hint="default"/>
+      </w:rPr>
+    </w:lvl>
+    <w:lvl w:ilvl="5" w:tplc="04090005" w:tentative="1">
+      <w:start w:val="1"/>
+      <w:numFmt w:val="bullet"/>
+      <w:lvlText w:val=""/>
+      <w:lvlJc w:val="left"/>
+      <w:pPr>
+        <w:ind w:left="4320" w:hanging="360"/>
+      </w:pPr>
+      <w:rPr>
+        <w:rFonts w:ascii="Wingdings" w:hAnsi="Wingdings" w:hint="default"/>
+      </w:rPr>
+    </w:lvl>
+    <w:lvl w:ilvl="6" w:tplc="04090001" w:tentative="1">
+      <w:start w:val="1"/>
+      <w:numFmt w:val="bullet"/>
+      <w:lvlText w:val=""/>
+      <w:lvlJc w:val="left"/>
+      <w:pPr>
+        <w:ind w:left="5040" w:hanging="360"/>
+      </w:pPr>
+      <w:rPr>
+        <w:rFonts w:ascii="Symbol" w:hAnsi="Symbol" w:hint="default"/>
+      </w:rPr>
+    </w:lvl>
+    <w:lvl w:ilvl="7" w:tplc="04090003" w:tentative="1">
+      <w:start w:val="1"/>
+      <w:numFmt w:val="bullet"/>
+      <w:lvlText w:val="o"/>
+      <w:lvlJc w:val="left"/>
+      <w:pPr>
+        <w:ind w:left="5760" w:hanging="360"/>
+      </w:pPr>
+      <w:rPr>
+        <w:rFonts w:ascii="Courier New" w:hAnsi="Courier New" w:cs="Courier New" w:hint="default"/>
+      </w:rPr>
+    </w:lvl>
+    <w:lvl w:ilvl="8" w:tplc="04090005" w:tentative="1">
+      <w:start w:val="1"/>
+      <w:numFmt w:val="bullet"/>
+      <w:lvlText w:val=""/>
+      <w:lvlJc w:val="left"/>
+      <w:pPr>
+        <w:ind w:left="6480" w:hanging="360"/>
       </w:pPr>
       <w:rPr>
         <w:rFonts w:ascii="Wingdings" w:hAnsi="Wingdings" w:hint="default"/>
@@ -2153,11 +2391,14 @@
   <w:num w:numId="4">
     <w:abstractNumId w:val="2"/>
   </w:num>
+  <w:num w:numId="5">
+    <w:abstractNumId w:val="4"/>
+  </w:num>
 </w:numbering>
 </file>
 
 <file path=word/styles.xml><?xml version="1.0" encoding="utf-8"?>
-<w:styles xmlns:mc="http://schemas.openxmlformats.org/markup-compatibility/2006" xmlns:r="http://schemas.openxmlformats.org/officeDocument/2006/relationships" xmlns:w="http://schemas.openxmlformats.org/wordprocessingml/2006/main" xmlns:w14="http://schemas.microsoft.com/office/word/2010/wordml" xmlns:w15="http://schemas.microsoft.com/office/word/2012/wordml" xmlns:w16cid="http://schemas.microsoft.com/office/word/2016/wordml/cid" xmlns:w16se="http://schemas.microsoft.com/office/word/2015/wordml/symex" mc:Ignorable="w14 w15 w16se w16cid">
+<w:styles xmlns:mc="http://schemas.openxmlformats.org/markup-compatibility/2006" xmlns:r="http://schemas.openxmlformats.org/officeDocument/2006/relationships" xmlns:w="http://schemas.openxmlformats.org/wordprocessingml/2006/main" xmlns:w14="http://schemas.microsoft.com/office/word/2010/wordml" xmlns:w15="http://schemas.microsoft.com/office/word/2012/wordml" xmlns:w16cex="http://schemas.microsoft.com/office/word/2018/wordml/cex" xmlns:w16cid="http://schemas.microsoft.com/office/word/2016/wordml/cid" xmlns:w16="http://schemas.microsoft.com/office/word/2018/wordml" xmlns:w16se="http://schemas.microsoft.com/office/word/2015/wordml/symex" mc:Ignorable="w14 w15 w16se w16cid w16 w16cex">
   <w:docDefaults>
     <w:rPrDefault>
       <w:rPr>

</xml_diff>